<commit_message>
Ajustes mapas centros + docs
</commit_message>
<xml_diff>
--- a/pendientes.docx
+++ b/pendientes.docx
@@ -3,3152 +3,7 @@
 <w:document xmlns:wpc="http://schemas.microsoft.com/office/word/2010/wordprocessingCanvas" xmlns:cx="http://schemas.microsoft.com/office/drawing/2014/chartex" xmlns:cx1="http://schemas.microsoft.com/office/drawing/2015/9/8/chartex" xmlns:cx2="http://schemas.microsoft.com/office/drawing/2015/10/21/chartex" xmlns:cx3="http://schemas.microsoft.com/office/drawing/2016/5/9/chartex" xmlns:cx4="http://schemas.microsoft.com/office/drawing/2016/5/10/chartex" xmlns:cx5="http://schemas.microsoft.com/office/drawing/2016/5/11/chartex" xmlns:cx6="http://schemas.microsoft.com/office/drawing/2016/5/12/chartex" xmlns:cx7="http://schemas.microsoft.com/office/drawing/2016/5/13/chartex" xmlns:cx8="http://schemas.microsoft.com/office/drawing/2016/5/14/chartex" xmlns:mc="http://schemas.openxmlformats.org/markup-compatibility/2006" xmlns:aink="http://schemas.microsoft.com/office/drawing/2016/ink" xmlns:am3d="http://schemas.microsoft.com/office/drawing/2017/model3d" xmlns:o="urn:schemas-microsoft-com:office:office" xmlns:oel="http://schemas.microsoft.com/office/2019/extlst" xmlns:r="http://schemas.openxmlformats.org/officeDocument/2006/relationships" xmlns:m="http://schemas.openxmlformats.org/officeDocument/2006/math" xmlns:v="urn:schemas-microsoft-com:vml" xmlns:wp14="http://schemas.microsoft.com/office/word/2010/wordprocessingDrawing" xmlns:wp="http://schemas.openxmlformats.org/drawingml/2006/wordprocessingDrawing" xmlns:w10="urn:schemas-microsoft-com:office:word" xmlns:w="http://schemas.openxmlformats.org/wordprocessingml/2006/main" xmlns:w14="http://schemas.microsoft.com/office/word/2010/wordml" xmlns:w15="http://schemas.microsoft.com/office/word/2012/wordml" xmlns:w16cex="http://schemas.microsoft.com/office/word/2018/wordml/cex" xmlns:w16cid="http://schemas.microsoft.com/office/word/2016/wordml/cid" xmlns:w16="http://schemas.microsoft.com/office/word/2018/wordml" xmlns:w16sdtdh="http://schemas.microsoft.com/office/word/2020/wordml/sdtdatahash" xmlns:w16se="http://schemas.microsoft.com/office/word/2015/wordml/symex" xmlns:wpg="http://schemas.microsoft.com/office/word/2010/wordprocessingGroup" xmlns:wpi="http://schemas.microsoft.com/office/word/2010/wordprocessingInk" xmlns:wne="http://schemas.microsoft.com/office/word/2006/wordml" xmlns:wps="http://schemas.microsoft.com/office/word/2010/wordprocessingShape" mc:Ignorable="w14 w15 w16se w16cid w16 w16cex w16sdtdh wp14">
   <w:body>
     <w:p>
-      <w:pPr>
-        <w:ind w:left="360" w:hanging="360"/>
-        <w:jc w:val="center"/>
-        <w:rPr>
-          <w:rFonts w:ascii="Times New Roman" w:hAnsi="Times New Roman" w:cs="Times New Roman"/>
-          <w:b/>
-          <w:bCs/>
-          <w:sz w:val="22"/>
-          <w:szCs w:val="22"/>
-        </w:rPr>
-      </w:pPr>
       <w:r>
-        <w:rPr>
-          <w:rFonts w:ascii="Times New Roman" w:hAnsi="Times New Roman" w:cs="Times New Roman"/>
-          <w:b/>
-          <w:bCs/>
-          <w:sz w:val="22"/>
-          <w:szCs w:val="22"/>
-        </w:rPr>
-        <w:t>Pendiente</w:t>
-      </w:r>
-    </w:p>
-    <w:p>
-      <w:pPr>
-        <w:ind w:left="360" w:hanging="360"/>
-        <w:jc w:val="center"/>
-        <w:rPr>
-          <w:rFonts w:ascii="Times New Roman" w:hAnsi="Times New Roman" w:cs="Times New Roman"/>
-          <w:b/>
-          <w:bCs/>
-        </w:rPr>
-      </w:pPr>
-    </w:p>
-    <w:p>
-      <w:pPr>
-        <w:pStyle w:val="Prrafodelista"/>
-        <w:numPr>
-          <w:ilvl w:val="0"/>
-          <w:numId w:val="27"/>
-        </w:numPr>
-        <w:jc w:val="both"/>
-        <w:rPr>
-          <w:rFonts w:ascii="Times New Roman" w:hAnsi="Times New Roman" w:cs="Times New Roman"/>
-        </w:rPr>
-      </w:pPr>
-      <w:r>
-        <w:rPr>
-          <w:rFonts w:ascii="Times New Roman" w:hAnsi="Times New Roman" w:cs="Times New Roman"/>
-        </w:rPr>
-        <w:t xml:space="preserve">Buscar imágenes para los siguientes centros. </w:t>
-      </w:r>
-    </w:p>
-    <w:p>
-      <w:pPr>
-        <w:pStyle w:val="Prrafodelista"/>
-        <w:numPr>
-          <w:ilvl w:val="0"/>
-          <w:numId w:val="34"/>
-        </w:numPr>
-        <w:jc w:val="both"/>
-        <w:rPr>
-          <w:rFonts w:ascii="Times New Roman" w:hAnsi="Times New Roman" w:cs="Times New Roman"/>
-        </w:rPr>
-      </w:pPr>
-      <w:r>
-        <w:rPr>
-          <w:rFonts w:ascii="Times New Roman" w:hAnsi="Times New Roman" w:cs="Times New Roman"/>
-        </w:rPr>
-        <w:t xml:space="preserve">Araba: </w:t>
-      </w:r>
-      <w:r>
-        <w:rPr>
-          <w:rFonts w:ascii="Times New Roman" w:hAnsi="Times New Roman" w:cs="Times New Roman"/>
-        </w:rPr>
-        <w:t xml:space="preserve">IMFPB </w:t>
-      </w:r>
-      <w:proofErr w:type="spellStart"/>
-      <w:r>
-        <w:rPr>
-          <w:rFonts w:ascii="Times New Roman" w:hAnsi="Times New Roman" w:cs="Times New Roman"/>
-        </w:rPr>
-        <w:t>Apostolico</w:t>
-      </w:r>
-      <w:proofErr w:type="spellEnd"/>
-      <w:r>
-        <w:rPr>
-          <w:rFonts w:ascii="Times New Roman" w:hAnsi="Times New Roman" w:cs="Times New Roman"/>
-        </w:rPr>
-        <w:t xml:space="preserve"> San José (10254</w:t>
-      </w:r>
-      <w:r>
-        <w:rPr>
-          <w:rFonts w:ascii="Times New Roman" w:hAnsi="Times New Roman" w:cs="Times New Roman"/>
-        </w:rPr>
-        <w:t>): para este falta hasta la localización.</w:t>
-      </w:r>
-    </w:p>
-    <w:p>
-      <w:pPr>
-        <w:pStyle w:val="Prrafodelista"/>
-        <w:jc w:val="both"/>
-        <w:rPr>
-          <w:rFonts w:ascii="Times New Roman" w:hAnsi="Times New Roman" w:cs="Times New Roman"/>
-        </w:rPr>
-      </w:pPr>
-    </w:p>
-    <w:p>
-      <w:pPr>
-        <w:pStyle w:val="Prrafodelista"/>
-        <w:numPr>
-          <w:ilvl w:val="0"/>
-          <w:numId w:val="27"/>
-        </w:numPr>
-        <w:jc w:val="both"/>
-        <w:rPr>
-          <w:rFonts w:ascii="Times New Roman" w:hAnsi="Times New Roman" w:cs="Times New Roman"/>
-        </w:rPr>
-      </w:pPr>
-      <w:r>
-        <w:rPr>
-          <w:rFonts w:ascii="Times New Roman" w:hAnsi="Times New Roman" w:cs="Times New Roman"/>
-        </w:rPr>
-        <w:t xml:space="preserve">Actualizar </w:t>
-      </w:r>
-      <w:proofErr w:type="spellStart"/>
-      <w:r>
-        <w:rPr>
-          <w:rFonts w:ascii="Times New Roman" w:hAnsi="Times New Roman" w:cs="Times New Roman"/>
-        </w:rPr>
-        <w:t>asignaci</w:t>
-      </w:r>
-      <w:r>
-        <w:rPr>
-          <w:rFonts w:ascii="Times New Roman" w:hAnsi="Times New Roman" w:cs="Times New Roman"/>
-        </w:rPr>
-        <w:t>o</w:t>
-      </w:r>
-      <w:r>
-        <w:rPr>
-          <w:rFonts w:ascii="Times New Roman" w:hAnsi="Times New Roman" w:cs="Times New Roman"/>
-        </w:rPr>
-        <w:t>n.ts</w:t>
-      </w:r>
-      <w:proofErr w:type="spellEnd"/>
-      <w:r>
-        <w:rPr>
-          <w:rFonts w:ascii="Times New Roman" w:hAnsi="Times New Roman" w:cs="Times New Roman"/>
-        </w:rPr>
-        <w:t xml:space="preserve"> e </w:t>
-      </w:r>
-      <w:proofErr w:type="spellStart"/>
-      <w:r>
-        <w:rPr>
-          <w:rFonts w:ascii="Times New Roman" w:hAnsi="Times New Roman" w:cs="Times New Roman"/>
-        </w:rPr>
-        <w:t>institutos.ts</w:t>
-      </w:r>
-      <w:proofErr w:type="spellEnd"/>
-      <w:r>
-        <w:rPr>
-          <w:rFonts w:ascii="Times New Roman" w:hAnsi="Times New Roman" w:cs="Times New Roman"/>
-        </w:rPr>
-        <w:t xml:space="preserve"> con esta información. Añadir los centros de la lista</w:t>
-      </w:r>
-      <w:r>
-        <w:rPr>
-          <w:rFonts w:ascii="Times New Roman" w:hAnsi="Times New Roman" w:cs="Times New Roman"/>
-        </w:rPr>
-        <w:t>:</w:t>
-      </w:r>
-    </w:p>
-    <w:p>
-      <w:pPr>
-        <w:pStyle w:val="Prrafodelista"/>
-        <w:numPr>
-          <w:ilvl w:val="0"/>
-          <w:numId w:val="28"/>
-        </w:numPr>
-        <w:jc w:val="both"/>
-        <w:rPr>
-          <w:rFonts w:ascii="Times New Roman" w:hAnsi="Times New Roman" w:cs="Times New Roman"/>
-        </w:rPr>
-      </w:pPr>
-      <w:r>
-        <w:rPr>
-          <w:rFonts w:ascii="Times New Roman" w:hAnsi="Times New Roman" w:cs="Times New Roman"/>
-        </w:rPr>
-        <w:t>Ciclos de en CPFPB</w:t>
-      </w:r>
-      <w:r>
-        <w:rPr>
-          <w:rFonts w:ascii="Times New Roman" w:hAnsi="Times New Roman" w:cs="Times New Roman"/>
-        </w:rPr>
-        <w:t xml:space="preserve">: </w:t>
-      </w:r>
-      <w:r>
-        <w:rPr>
-          <w:rFonts w:ascii="Times New Roman" w:hAnsi="Times New Roman" w:cs="Times New Roman"/>
-        </w:rPr>
-        <w:t>(</w:t>
-      </w:r>
-      <w:r>
-        <w:rPr>
-          <w:rFonts w:ascii="Times New Roman" w:hAnsi="Times New Roman" w:cs="Times New Roman"/>
-        </w:rPr>
-        <w:t xml:space="preserve">faltan </w:t>
-      </w:r>
-      <w:r>
-        <w:rPr>
-          <w:rFonts w:ascii="Times New Roman" w:hAnsi="Times New Roman" w:cs="Times New Roman"/>
-        </w:rPr>
-        <w:t xml:space="preserve">3 centros: </w:t>
-      </w:r>
-      <w:r>
-        <w:rPr>
-          <w:rFonts w:ascii="Times New Roman" w:hAnsi="Times New Roman" w:cs="Times New Roman"/>
-        </w:rPr>
-        <w:t xml:space="preserve">Peñascal Tolosa, </w:t>
-      </w:r>
-      <w:r>
-        <w:rPr>
-          <w:rFonts w:ascii="Times New Roman" w:hAnsi="Times New Roman" w:cs="Times New Roman"/>
-        </w:rPr>
-        <w:t>E. P. Pastelería y Comercio</w:t>
-      </w:r>
-      <w:r>
-        <w:rPr>
-          <w:rFonts w:ascii="Times New Roman" w:hAnsi="Times New Roman" w:cs="Times New Roman"/>
-        </w:rPr>
-        <w:t xml:space="preserve">, Peñascal </w:t>
-      </w:r>
-      <w:proofErr w:type="spellStart"/>
-      <w:r>
-        <w:rPr>
-          <w:rFonts w:ascii="Times New Roman" w:hAnsi="Times New Roman" w:cs="Times New Roman"/>
-        </w:rPr>
-        <w:t>Markina</w:t>
-      </w:r>
-      <w:proofErr w:type="spellEnd"/>
-      <w:r>
-        <w:rPr>
-          <w:rFonts w:ascii="Times New Roman" w:hAnsi="Times New Roman" w:cs="Times New Roman"/>
-        </w:rPr>
-        <w:t xml:space="preserve">) </w:t>
-      </w:r>
-    </w:p>
-    <w:p>
-      <w:pPr>
-        <w:pStyle w:val="Prrafodelista"/>
-        <w:numPr>
-          <w:ilvl w:val="0"/>
-          <w:numId w:val="28"/>
-        </w:numPr>
-        <w:jc w:val="both"/>
-        <w:rPr>
-          <w:rFonts w:ascii="Times New Roman" w:hAnsi="Times New Roman" w:cs="Times New Roman"/>
-        </w:rPr>
-      </w:pPr>
-      <w:r>
-        <w:rPr>
-          <w:rFonts w:ascii="Times New Roman" w:hAnsi="Times New Roman" w:cs="Times New Roman"/>
-        </w:rPr>
-        <w:t>Ciclos de FP en CPEIPS</w:t>
-      </w:r>
-      <w:r>
-        <w:rPr>
-          <w:rFonts w:ascii="Times New Roman" w:hAnsi="Times New Roman" w:cs="Times New Roman"/>
-        </w:rPr>
-        <w:t xml:space="preserve">: </w:t>
-      </w:r>
-      <w:r>
-        <w:rPr>
-          <w:rFonts w:ascii="Times New Roman" w:hAnsi="Times New Roman" w:cs="Times New Roman"/>
-        </w:rPr>
-        <w:t>faltan todos</w:t>
-      </w:r>
-      <w:r>
-        <w:rPr>
-          <w:rFonts w:ascii="Times New Roman" w:hAnsi="Times New Roman" w:cs="Times New Roman"/>
-        </w:rPr>
-        <w:t xml:space="preserve"> porque no está la entrada en el combo.</w:t>
-      </w:r>
-    </w:p>
-    <w:p>
-      <w:pPr>
-        <w:ind w:left="360"/>
-        <w:rPr>
-          <w:rFonts w:ascii="Times New Roman" w:hAnsi="Times New Roman" w:cs="Times New Roman"/>
-        </w:rPr>
-      </w:pPr>
-    </w:p>
-    <w:p>
-      <w:pPr>
-        <w:ind w:left="709"/>
-        <w:jc w:val="both"/>
-        <w:rPr>
-          <w:rFonts w:ascii="Times New Roman" w:hAnsi="Times New Roman" w:cs="Times New Roman"/>
-        </w:rPr>
-      </w:pPr>
-      <w:r>
-        <w:rPr>
-          <w:rFonts w:ascii="Times New Roman" w:hAnsi="Times New Roman" w:cs="Times New Roman"/>
-        </w:rPr>
-        <w:t xml:space="preserve">Evitar que al hacer </w:t>
-      </w:r>
-      <w:proofErr w:type="spellStart"/>
-      <w:proofErr w:type="gramStart"/>
-      <w:r>
-        <w:rPr>
-          <w:rFonts w:ascii="Times New Roman" w:hAnsi="Times New Roman" w:cs="Times New Roman"/>
-        </w:rPr>
-        <w:t>click</w:t>
-      </w:r>
-      <w:proofErr w:type="spellEnd"/>
-      <w:proofErr w:type="gramEnd"/>
-      <w:r>
-        <w:rPr>
-          <w:rFonts w:ascii="Times New Roman" w:hAnsi="Times New Roman" w:cs="Times New Roman"/>
-        </w:rPr>
-        <w:t xml:space="preserve"> </w:t>
-      </w:r>
-      <w:r>
-        <w:rPr>
-          <w:rFonts w:ascii="Times New Roman" w:hAnsi="Times New Roman" w:cs="Times New Roman"/>
-        </w:rPr>
-        <w:t xml:space="preserve">sobre el mapa </w:t>
-      </w:r>
-      <w:r>
-        <w:rPr>
-          <w:rFonts w:ascii="Times New Roman" w:hAnsi="Times New Roman" w:cs="Times New Roman"/>
-        </w:rPr>
-        <w:t>haga un zoom de alejar: que no se mueva.</w:t>
-      </w:r>
-    </w:p>
-    <w:p>
-      <w:pPr>
-        <w:ind w:left="709"/>
-        <w:jc w:val="both"/>
-        <w:rPr>
-          <w:rFonts w:ascii="Times New Roman" w:hAnsi="Times New Roman" w:cs="Times New Roman"/>
-        </w:rPr>
-      </w:pPr>
-    </w:p>
-    <w:p>
-      <w:pPr>
-        <w:ind w:left="709"/>
-        <w:jc w:val="both"/>
-        <w:rPr>
-          <w:rFonts w:ascii="Times New Roman" w:hAnsi="Times New Roman" w:cs="Times New Roman"/>
-        </w:rPr>
-      </w:pPr>
-      <w:r>
-        <w:rPr>
-          <w:rFonts w:ascii="Times New Roman" w:hAnsi="Times New Roman" w:cs="Times New Roman"/>
-        </w:rPr>
-        <w:t xml:space="preserve">Revisar el </w:t>
-      </w:r>
-      <w:proofErr w:type="spellStart"/>
-      <w:r>
-        <w:rPr>
-          <w:rFonts w:ascii="Times New Roman" w:hAnsi="Times New Roman" w:cs="Times New Roman"/>
-        </w:rPr>
-        <w:t>pdf</w:t>
-      </w:r>
-      <w:proofErr w:type="spellEnd"/>
-      <w:r>
-        <w:rPr>
-          <w:rFonts w:ascii="Times New Roman" w:hAnsi="Times New Roman" w:cs="Times New Roman"/>
-        </w:rPr>
-        <w:t xml:space="preserve"> página a página.</w:t>
-      </w:r>
-    </w:p>
-    <w:p>
-      <w:pPr>
-        <w:ind w:left="709"/>
-        <w:jc w:val="both"/>
-        <w:rPr>
-          <w:rFonts w:ascii="Times New Roman" w:hAnsi="Times New Roman" w:cs="Times New Roman"/>
-        </w:rPr>
-      </w:pPr>
-    </w:p>
-    <w:p>
-      <w:pPr>
-        <w:ind w:left="709"/>
-        <w:jc w:val="both"/>
-        <w:rPr>
-          <w:rFonts w:ascii="Times New Roman" w:hAnsi="Times New Roman" w:cs="Times New Roman"/>
-        </w:rPr>
-      </w:pPr>
-      <w:r>
-        <w:rPr>
-          <w:rFonts w:ascii="Times New Roman" w:hAnsi="Times New Roman" w:cs="Times New Roman"/>
-        </w:rPr>
-        <w:t>En</w:t>
-      </w:r>
-      <w:r>
-        <w:rPr>
-          <w:rFonts w:ascii="Times New Roman" w:hAnsi="Times New Roman" w:cs="Times New Roman"/>
-        </w:rPr>
-        <w:t xml:space="preserve"> CPEIPS: 'Centro Privado de Educación Infantil, Primaria y Secundaria' </w:t>
-      </w:r>
-      <w:r>
-        <w:rPr>
-          <w:rFonts w:ascii="Times New Roman" w:hAnsi="Times New Roman" w:cs="Times New Roman"/>
-        </w:rPr>
-        <w:t>y CPIFP: ‘Centro Público Integral de FP no hay centros.</w:t>
-      </w:r>
-    </w:p>
-    <w:p>
-      <w:pPr>
-        <w:ind w:left="709"/>
-        <w:jc w:val="both"/>
-        <w:rPr>
-          <w:rFonts w:ascii="Times New Roman" w:hAnsi="Times New Roman" w:cs="Times New Roman"/>
-        </w:rPr>
-      </w:pPr>
-      <w:r>
-        <w:rPr>
-          <w:noProof/>
-        </w:rPr>
-        <w:drawing>
-          <wp:anchor distT="0" distB="0" distL="114300" distR="114300" simplePos="0" relativeHeight="251658240" behindDoc="0" locked="0" layoutInCell="1" allowOverlap="1" wp14:anchorId="5C20EFCE" wp14:editId="0D65AAFD">
-            <wp:simplePos x="0" y="0"/>
-            <wp:positionH relativeFrom="column">
-              <wp:posOffset>3128948</wp:posOffset>
-            </wp:positionH>
-            <wp:positionV relativeFrom="paragraph">
-              <wp:posOffset>173990</wp:posOffset>
-            </wp:positionV>
-            <wp:extent cx="1905726" cy="1351981"/>
-            <wp:effectExtent l="0" t="0" r="0" b="0"/>
-            <wp:wrapNone/>
-            <wp:docPr id="5" name="Imagen 5" descr="Interfaz de usuario gráfica, Texto, Aplicación&#10;&#10;Descripción generada automáticamente"/>
-            <wp:cNvGraphicFramePr>
-              <a:graphicFrameLocks xmlns:a="http://schemas.openxmlformats.org/drawingml/2006/main" noChangeAspect="1"/>
-            </wp:cNvGraphicFramePr>
-            <a:graphic xmlns:a="http://schemas.openxmlformats.org/drawingml/2006/main">
-              <a:graphicData uri="http://schemas.openxmlformats.org/drawingml/2006/picture">
-                <pic:pic xmlns:pic="http://schemas.openxmlformats.org/drawingml/2006/picture">
-                  <pic:nvPicPr>
-                    <pic:cNvPr id="5" name="Imagen 5" descr="Interfaz de usuario gráfica, Texto, Aplicación&#10;&#10;Descripción generada automáticamente"/>
-                    <pic:cNvPicPr/>
-                  </pic:nvPicPr>
-                  <pic:blipFill>
-                    <a:blip r:embed="rId5" cstate="print">
-                      <a:extLst>
-                        <a:ext uri="{28A0092B-C50C-407E-A947-70E740481C1C}">
-                          <a14:useLocalDpi xmlns:a14="http://schemas.microsoft.com/office/drawing/2010/main" val="0"/>
-                        </a:ext>
-                      </a:extLst>
-                    </a:blip>
-                    <a:stretch>
-                      <a:fillRect/>
-                    </a:stretch>
-                  </pic:blipFill>
-                  <pic:spPr>
-                    <a:xfrm>
-                      <a:off x="0" y="0"/>
-                      <a:ext cx="1905726" cy="1351981"/>
-                    </a:xfrm>
-                    <a:prstGeom prst="rect">
-                      <a:avLst/>
-                    </a:prstGeom>
-                  </pic:spPr>
-                </pic:pic>
-              </a:graphicData>
-            </a:graphic>
-            <wp14:sizeRelH relativeFrom="page">
-              <wp14:pctWidth>0</wp14:pctWidth>
-            </wp14:sizeRelH>
-            <wp14:sizeRelV relativeFrom="page">
-              <wp14:pctHeight>0</wp14:pctHeight>
-            </wp14:sizeRelV>
-          </wp:anchor>
-        </w:drawing>
-      </w:r>
-      <w:r>
-        <w:rPr>
-          <w:noProof/>
-          <w:color w:val="FF0000"/>
-        </w:rPr>
-        <w:drawing>
-          <wp:anchor distT="0" distB="0" distL="114300" distR="114300" simplePos="0" relativeHeight="251659264" behindDoc="0" locked="0" layoutInCell="1" allowOverlap="1" wp14:anchorId="5CC5CFF3" wp14:editId="7F2FCC91">
-            <wp:simplePos x="0" y="0"/>
-            <wp:positionH relativeFrom="column">
-              <wp:posOffset>942189</wp:posOffset>
-            </wp:positionH>
-            <wp:positionV relativeFrom="paragraph">
-              <wp:posOffset>174110</wp:posOffset>
-            </wp:positionV>
-            <wp:extent cx="1814502" cy="1351915"/>
-            <wp:effectExtent l="0" t="0" r="1905" b="0"/>
-            <wp:wrapNone/>
-            <wp:docPr id="2" name="Imagen 2" descr="Interfaz de usuario gráfica, Texto, Aplicación&#10;&#10;Descripción generada automáticamente"/>
-            <wp:cNvGraphicFramePr>
-              <a:graphicFrameLocks xmlns:a="http://schemas.openxmlformats.org/drawingml/2006/main" noChangeAspect="1"/>
-            </wp:cNvGraphicFramePr>
-            <a:graphic xmlns:a="http://schemas.openxmlformats.org/drawingml/2006/main">
-              <a:graphicData uri="http://schemas.openxmlformats.org/drawingml/2006/picture">
-                <pic:pic xmlns:pic="http://schemas.openxmlformats.org/drawingml/2006/picture">
-                  <pic:nvPicPr>
-                    <pic:cNvPr id="2" name="Imagen 2" descr="Interfaz de usuario gráfica, Texto, Aplicación&#10;&#10;Descripción generada automáticamente"/>
-                    <pic:cNvPicPr/>
-                  </pic:nvPicPr>
-                  <pic:blipFill>
-                    <a:blip r:embed="rId6" cstate="print">
-                      <a:extLst>
-                        <a:ext uri="{28A0092B-C50C-407E-A947-70E740481C1C}">
-                          <a14:useLocalDpi xmlns:a14="http://schemas.microsoft.com/office/drawing/2010/main" val="0"/>
-                        </a:ext>
-                      </a:extLst>
-                    </a:blip>
-                    <a:stretch>
-                      <a:fillRect/>
-                    </a:stretch>
-                  </pic:blipFill>
-                  <pic:spPr>
-                    <a:xfrm>
-                      <a:off x="0" y="0"/>
-                      <a:ext cx="1821131" cy="1356854"/>
-                    </a:xfrm>
-                    <a:prstGeom prst="rect">
-                      <a:avLst/>
-                    </a:prstGeom>
-                  </pic:spPr>
-                </pic:pic>
-              </a:graphicData>
-            </a:graphic>
-            <wp14:sizeRelH relativeFrom="page">
-              <wp14:pctWidth>0</wp14:pctWidth>
-            </wp14:sizeRelH>
-            <wp14:sizeRelV relativeFrom="page">
-              <wp14:pctHeight>0</wp14:pctHeight>
-            </wp14:sizeRelV>
-          </wp:anchor>
-        </w:drawing>
-      </w:r>
-    </w:p>
-    <w:p>
-      <w:pPr>
-        <w:ind w:left="709"/>
-        <w:jc w:val="center"/>
-        <w:rPr>
-          <w:rFonts w:ascii="Times New Roman" w:hAnsi="Times New Roman" w:cs="Times New Roman"/>
-        </w:rPr>
-      </w:pPr>
-    </w:p>
-    <w:p>
-      <w:pPr>
-        <w:pStyle w:val="Prrafodelista"/>
-        <w:ind w:left="786"/>
-        <w:jc w:val="both"/>
-      </w:pPr>
-    </w:p>
-    <w:p>
-      <w:pPr>
-        <w:jc w:val="both"/>
-      </w:pPr>
-    </w:p>
-    <w:p>
-      <w:pPr>
-        <w:jc w:val="both"/>
-      </w:pPr>
-    </w:p>
-    <w:p>
-      <w:pPr>
-        <w:jc w:val="both"/>
-      </w:pPr>
-    </w:p>
-    <w:p>
-      <w:pPr>
-        <w:jc w:val="both"/>
-      </w:pPr>
-    </w:p>
-    <w:p>
-      <w:pPr>
-        <w:jc w:val="both"/>
-      </w:pPr>
-    </w:p>
-    <w:p>
-      <w:pPr>
-        <w:jc w:val="both"/>
-      </w:pPr>
-    </w:p>
-    <w:p>
-      <w:pPr>
-        <w:jc w:val="both"/>
-      </w:pPr>
-      <w:r>
-        <w:t>Ciclos Institutos faltantes:</w:t>
-      </w:r>
-    </w:p>
-    <w:p>
-      <w:pPr>
-        <w:jc w:val="both"/>
-      </w:pPr>
-      <w:r>
-        <w:tab/>
-        <w:t>Familia: Actividades Físico-Deportivas</w:t>
-      </w:r>
-    </w:p>
-    <w:p>
-      <w:pPr>
-        <w:ind w:left="708"/>
-        <w:jc w:val="both"/>
-      </w:pPr>
-      <w:r>
-        <w:t>Grado Superior</w:t>
-      </w:r>
-    </w:p>
-    <w:p>
-      <w:pPr>
-        <w:ind w:left="708"/>
-        <w:jc w:val="both"/>
-      </w:pPr>
-      <w:r>
-        <w:t xml:space="preserve">Enseñanza y Animación </w:t>
-      </w:r>
-      <w:proofErr w:type="spellStart"/>
-      <w:r>
-        <w:t>Sociodeportiva</w:t>
-      </w:r>
-      <w:proofErr w:type="spellEnd"/>
-      <w:r>
-        <w:t>:</w:t>
-      </w:r>
-    </w:p>
-    <w:p>
-      <w:pPr>
-        <w:pStyle w:val="Prrafodelista"/>
-        <w:numPr>
-          <w:ilvl w:val="0"/>
-          <w:numId w:val="36"/>
-        </w:numPr>
-        <w:jc w:val="both"/>
-      </w:pPr>
-      <w:r>
-        <w:t xml:space="preserve">CPEIPS San </w:t>
-      </w:r>
-      <w:proofErr w:type="spellStart"/>
-      <w:r>
-        <w:t>Frantzizko</w:t>
-      </w:r>
-      <w:proofErr w:type="spellEnd"/>
-      <w:r>
-        <w:t xml:space="preserve"> Javier (Arrasate)</w:t>
-      </w:r>
-    </w:p>
-    <w:p>
-      <w:pPr>
-        <w:pStyle w:val="Prrafodelista"/>
-        <w:numPr>
-          <w:ilvl w:val="0"/>
-          <w:numId w:val="36"/>
-        </w:numPr>
-        <w:jc w:val="both"/>
-      </w:pPr>
-      <w:r>
-        <w:t xml:space="preserve">CPEIPS </w:t>
-      </w:r>
-      <w:proofErr w:type="spellStart"/>
-      <w:r>
-        <w:t>Zurriola</w:t>
-      </w:r>
-      <w:proofErr w:type="spellEnd"/>
-      <w:r>
-        <w:t xml:space="preserve"> (</w:t>
-      </w:r>
-      <w:proofErr w:type="spellStart"/>
-      <w:r>
-        <w:t>Donosti</w:t>
-      </w:r>
-      <w:proofErr w:type="spellEnd"/>
-      <w:r>
-        <w:t>)</w:t>
-      </w:r>
-    </w:p>
-    <w:p>
-      <w:pPr>
-        <w:pStyle w:val="Prrafodelista"/>
-        <w:numPr>
-          <w:ilvl w:val="0"/>
-          <w:numId w:val="36"/>
-        </w:numPr>
-        <w:jc w:val="both"/>
-      </w:pPr>
-      <w:r>
-        <w:t xml:space="preserve">CPES </w:t>
-      </w:r>
-      <w:proofErr w:type="spellStart"/>
-      <w:r>
-        <w:t>Gain</w:t>
-      </w:r>
-      <w:proofErr w:type="spellEnd"/>
-      <w:r>
-        <w:t xml:space="preserve"> Berri (Tolosa)</w:t>
-      </w:r>
-    </w:p>
-    <w:p>
-      <w:pPr>
-        <w:pStyle w:val="Prrafodelista"/>
-        <w:numPr>
-          <w:ilvl w:val="0"/>
-          <w:numId w:val="36"/>
-        </w:numPr>
-        <w:jc w:val="both"/>
-      </w:pPr>
-      <w:r>
-        <w:t xml:space="preserve">CPEIPS </w:t>
-      </w:r>
-      <w:proofErr w:type="spellStart"/>
-      <w:r>
-        <w:t>Urkide</w:t>
-      </w:r>
-      <w:proofErr w:type="spellEnd"/>
-      <w:r>
-        <w:t xml:space="preserve"> </w:t>
-      </w:r>
-      <w:r>
-        <w:t>(</w:t>
-      </w:r>
-      <w:r>
-        <w:t>V</w:t>
-      </w:r>
-      <w:r>
-        <w:t>itoria</w:t>
-      </w:r>
-      <w:r>
-        <w:t>)</w:t>
-      </w:r>
-    </w:p>
-    <w:p>
-      <w:pPr>
-        <w:jc w:val="both"/>
-      </w:pPr>
-    </w:p>
-    <w:p>
-      <w:pPr>
-        <w:ind w:left="708"/>
-        <w:jc w:val="both"/>
-      </w:pPr>
-      <w:r>
-        <w:t>Grado Básico</w:t>
-      </w:r>
-    </w:p>
-    <w:p>
-      <w:pPr>
-        <w:ind w:left="708"/>
-        <w:jc w:val="both"/>
-      </w:pPr>
-      <w:r>
-        <w:t>Acceso y Conservación en Instalaciones Deportivas:</w:t>
-      </w:r>
-    </w:p>
-    <w:p>
-      <w:pPr>
-        <w:pStyle w:val="Prrafodelista"/>
-        <w:numPr>
-          <w:ilvl w:val="0"/>
-          <w:numId w:val="36"/>
-        </w:numPr>
-        <w:jc w:val="both"/>
-      </w:pPr>
-      <w:r>
-        <w:t>CP</w:t>
-      </w:r>
-      <w:r>
-        <w:t>IFP</w:t>
-      </w:r>
-      <w:r>
-        <w:t xml:space="preserve"> </w:t>
-      </w:r>
-      <w:proofErr w:type="spellStart"/>
-      <w:r>
-        <w:t>Harrobia</w:t>
-      </w:r>
-      <w:proofErr w:type="spellEnd"/>
-      <w:r>
-        <w:t xml:space="preserve"> (</w:t>
-      </w:r>
-      <w:r>
-        <w:t>Bilbao</w:t>
-      </w:r>
-      <w:r>
-        <w:t>)</w:t>
-      </w:r>
-    </w:p>
-    <w:p>
-      <w:pPr>
-        <w:pStyle w:val="Prrafodelista"/>
-        <w:numPr>
-          <w:ilvl w:val="0"/>
-          <w:numId w:val="36"/>
-        </w:numPr>
-        <w:jc w:val="both"/>
-      </w:pPr>
-      <w:r>
-        <w:t xml:space="preserve">IMFPB </w:t>
-      </w:r>
-      <w:r>
-        <w:t xml:space="preserve"> </w:t>
-      </w:r>
-      <w:r>
-        <w:t xml:space="preserve">Portugalete </w:t>
-      </w:r>
-      <w:r>
-        <w:t>(</w:t>
-      </w:r>
-      <w:r>
-        <w:t>Portugalete</w:t>
-      </w:r>
-      <w:r>
-        <w:t>)</w:t>
-      </w:r>
-    </w:p>
-    <w:p>
-      <w:pPr>
-        <w:ind w:left="708"/>
-        <w:jc w:val="both"/>
-      </w:pPr>
-    </w:p>
-    <w:p>
-      <w:pPr>
-        <w:pBdr>
-          <w:top w:val="single" w:sz="4" w:space="1" w:color="auto"/>
-        </w:pBdr>
-        <w:jc w:val="both"/>
-      </w:pPr>
-      <w:r>
-        <w:tab/>
-      </w:r>
-      <w:r>
-        <w:t xml:space="preserve">Familia: </w:t>
-      </w:r>
-      <w:r>
-        <w:t>Administración y Gestión.</w:t>
-      </w:r>
-    </w:p>
-    <w:p>
-      <w:pPr>
-        <w:ind w:left="708"/>
-        <w:jc w:val="both"/>
-      </w:pPr>
-      <w:r>
-        <w:t xml:space="preserve">Grado </w:t>
-      </w:r>
-      <w:r>
-        <w:t>Medio</w:t>
-      </w:r>
-    </w:p>
-    <w:p>
-      <w:pPr>
-        <w:ind w:left="708"/>
-        <w:jc w:val="both"/>
-      </w:pPr>
-      <w:r>
-        <w:t>Gestión Administrativa</w:t>
-      </w:r>
-      <w:r>
-        <w:t>:</w:t>
-      </w:r>
-    </w:p>
-    <w:p>
-      <w:pPr>
-        <w:pStyle w:val="Prrafodelista"/>
-        <w:numPr>
-          <w:ilvl w:val="0"/>
-          <w:numId w:val="36"/>
-        </w:numPr>
-        <w:jc w:val="both"/>
-      </w:pPr>
-      <w:r>
-        <w:t xml:space="preserve">CPEIPS San </w:t>
-      </w:r>
-      <w:proofErr w:type="spellStart"/>
-      <w:r>
-        <w:t>Frantzizko</w:t>
-      </w:r>
-      <w:proofErr w:type="spellEnd"/>
-      <w:r>
-        <w:t xml:space="preserve"> Javier (Arrasate)</w:t>
-      </w:r>
-    </w:p>
-    <w:p>
-      <w:pPr>
-        <w:pStyle w:val="Prrafodelista"/>
-        <w:numPr>
-          <w:ilvl w:val="0"/>
-          <w:numId w:val="36"/>
-        </w:numPr>
-        <w:jc w:val="both"/>
-      </w:pPr>
-      <w:r>
-        <w:t xml:space="preserve">CPEIPS </w:t>
-      </w:r>
-      <w:proofErr w:type="spellStart"/>
-      <w:r>
-        <w:t>Zurriola</w:t>
-      </w:r>
-      <w:proofErr w:type="spellEnd"/>
-      <w:r>
-        <w:t xml:space="preserve"> (</w:t>
-      </w:r>
-      <w:proofErr w:type="spellStart"/>
-      <w:r>
-        <w:t>Donosti</w:t>
-      </w:r>
-      <w:proofErr w:type="spellEnd"/>
-      <w:r>
-        <w:t>)</w:t>
-      </w:r>
-    </w:p>
-    <w:p>
-      <w:pPr>
-        <w:pStyle w:val="Prrafodelista"/>
-        <w:numPr>
-          <w:ilvl w:val="0"/>
-          <w:numId w:val="36"/>
-        </w:numPr>
-        <w:jc w:val="both"/>
-      </w:pPr>
-      <w:r>
-        <w:t xml:space="preserve">CPES </w:t>
-      </w:r>
-      <w:proofErr w:type="spellStart"/>
-      <w:r>
-        <w:t>Gain</w:t>
-      </w:r>
-      <w:proofErr w:type="spellEnd"/>
-      <w:r>
-        <w:t xml:space="preserve"> Berri (Tolosa)</w:t>
-      </w:r>
-    </w:p>
-    <w:p>
-      <w:pPr>
-        <w:pStyle w:val="Prrafodelista"/>
-        <w:numPr>
-          <w:ilvl w:val="0"/>
-          <w:numId w:val="36"/>
-        </w:numPr>
-        <w:jc w:val="both"/>
-      </w:pPr>
-      <w:r>
-        <w:t xml:space="preserve">CPEIPS </w:t>
-      </w:r>
-      <w:proofErr w:type="spellStart"/>
-      <w:r>
-        <w:t>Urkide</w:t>
-      </w:r>
-      <w:proofErr w:type="spellEnd"/>
-      <w:r>
-        <w:t xml:space="preserve"> (Vitoria)</w:t>
-      </w:r>
-    </w:p>
-    <w:p>
-      <w:pPr>
-        <w:ind w:left="708"/>
-        <w:jc w:val="both"/>
-        <w:rPr>
-          <w:color w:val="FF0000"/>
-        </w:rPr>
-      </w:pPr>
-      <w:r>
-        <w:rPr>
-          <w:color w:val="FF0000"/>
-        </w:rPr>
-        <w:lastRenderedPageBreak/>
-        <w:t xml:space="preserve">Grado </w:t>
-      </w:r>
-      <w:r>
-        <w:rPr>
-          <w:color w:val="FF0000"/>
-        </w:rPr>
-        <w:t>Superior:</w:t>
-      </w:r>
-    </w:p>
-    <w:p>
-      <w:pPr>
-        <w:ind w:left="708"/>
-        <w:jc w:val="both"/>
-        <w:rPr>
-          <w:color w:val="FF0000"/>
-        </w:rPr>
-      </w:pPr>
-      <w:r>
-        <w:rPr>
-          <w:color w:val="FF0000"/>
-        </w:rPr>
-        <w:t>Administración y Finanzas:</w:t>
-      </w:r>
-    </w:p>
-    <w:p>
-      <w:pPr>
-        <w:ind w:left="708"/>
-        <w:jc w:val="both"/>
-        <w:rPr>
-          <w:color w:val="FF0000"/>
-        </w:rPr>
-      </w:pPr>
-    </w:p>
-    <w:p>
-      <w:pPr>
-        <w:ind w:left="708"/>
-        <w:jc w:val="both"/>
-        <w:rPr>
-          <w:color w:val="FF0000"/>
-        </w:rPr>
-      </w:pPr>
-    </w:p>
-    <w:p>
-      <w:pPr>
-        <w:ind w:left="708"/>
-        <w:jc w:val="both"/>
-        <w:rPr>
-          <w:color w:val="FF0000"/>
-        </w:rPr>
-      </w:pPr>
-      <w:r>
-        <w:rPr>
-          <w:color w:val="FF0000"/>
-        </w:rPr>
-        <w:t>Asistencia a la Dirección:</w:t>
-      </w:r>
-    </w:p>
-    <w:p>
-      <w:pPr>
-        <w:ind w:left="708"/>
-        <w:jc w:val="both"/>
-        <w:rPr>
-          <w:color w:val="FF0000"/>
-        </w:rPr>
-      </w:pPr>
-    </w:p>
-    <w:p>
-      <w:pPr>
-        <w:ind w:left="708"/>
-        <w:jc w:val="both"/>
-        <w:rPr>
-          <w:color w:val="FF0000"/>
-        </w:rPr>
-      </w:pPr>
-    </w:p>
-    <w:p>
-      <w:pPr>
-        <w:ind w:left="708"/>
-        <w:jc w:val="both"/>
-        <w:rPr>
-          <w:color w:val="FF0000"/>
-        </w:rPr>
-      </w:pPr>
-    </w:p>
-    <w:p>
-      <w:pPr>
-        <w:ind w:left="708"/>
-        <w:jc w:val="both"/>
-        <w:rPr>
-          <w:color w:val="FF0000"/>
-        </w:rPr>
-      </w:pPr>
-      <w:r>
-        <w:rPr>
-          <w:color w:val="FF0000"/>
-        </w:rPr>
-        <w:t>Grado Básico:</w:t>
-      </w:r>
-    </w:p>
-    <w:p>
-      <w:pPr>
-        <w:ind w:left="708"/>
-        <w:jc w:val="both"/>
-        <w:rPr>
-          <w:color w:val="FF0000"/>
-        </w:rPr>
-      </w:pPr>
-      <w:r>
-        <w:rPr>
-          <w:color w:val="FF0000"/>
-        </w:rPr>
-        <w:t>Servicios Administrativos:</w:t>
-      </w:r>
-    </w:p>
-    <w:p>
-      <w:pPr>
-        <w:ind w:left="708"/>
-        <w:jc w:val="both"/>
-        <w:rPr>
-          <w:color w:val="FF0000"/>
-        </w:rPr>
-      </w:pPr>
-    </w:p>
-    <w:p>
-      <w:pPr>
-        <w:ind w:left="708"/>
-        <w:jc w:val="both"/>
-        <w:rPr>
-          <w:color w:val="FF0000"/>
-        </w:rPr>
-      </w:pPr>
-    </w:p>
-    <w:p>
-      <w:pPr>
-        <w:ind w:left="708"/>
-        <w:jc w:val="both"/>
-        <w:rPr>
-          <w:color w:val="FF0000"/>
-        </w:rPr>
-      </w:pPr>
-      <w:proofErr w:type="spellStart"/>
-      <w:r>
-        <w:rPr>
-          <w:color w:val="FF0000"/>
-        </w:rPr>
-        <w:t>Pag.</w:t>
-      </w:r>
-      <w:proofErr w:type="spellEnd"/>
-      <w:r>
-        <w:rPr>
-          <w:color w:val="FF0000"/>
-        </w:rPr>
-        <w:t xml:space="preserve"> 6</w:t>
-      </w:r>
-    </w:p>
-    <w:p>
-      <w:pPr>
-        <w:pStyle w:val="Prrafodelista"/>
-        <w:ind w:left="1428"/>
-        <w:jc w:val="both"/>
-      </w:pPr>
-    </w:p>
-    <w:p>
-      <w:pPr>
-        <w:jc w:val="both"/>
-      </w:pPr>
-    </w:p>
-    <w:p>
-      <w:pPr>
-        <w:ind w:left="708"/>
-        <w:jc w:val="both"/>
-      </w:pPr>
-    </w:p>
-    <w:p>
-      <w:pPr>
-        <w:jc w:val="both"/>
-      </w:pPr>
-    </w:p>
-    <w:p>
-      <w:pPr>
-        <w:pStyle w:val="Prrafodelista"/>
-        <w:ind w:left="1428"/>
-        <w:jc w:val="both"/>
-      </w:pPr>
-    </w:p>
-    <w:p>
-      <w:pPr>
-        <w:jc w:val="both"/>
-      </w:pPr>
-    </w:p>
-    <w:p>
-      <w:pPr>
-        <w:jc w:val="both"/>
-      </w:pPr>
-      <w:r>
-        <w:br w:type="page"/>
-      </w:r>
-    </w:p>
-    <w:p>
-      <w:pPr>
-        <w:jc w:val="both"/>
-      </w:pPr>
-    </w:p>
-    <w:p>
-      <w:pPr>
-        <w:pStyle w:val="Prrafodelista"/>
-        <w:numPr>
-          <w:ilvl w:val="0"/>
-          <w:numId w:val="12"/>
-        </w:numPr>
-        <w:ind w:left="284"/>
-        <w:jc w:val="both"/>
-        <w:rPr>
-          <w:b/>
-          <w:bCs/>
-        </w:rPr>
-      </w:pPr>
-      <w:r>
-        <w:rPr>
-          <w:b/>
-          <w:bCs/>
-        </w:rPr>
-        <w:t>Ciclos de FP Básica en CPFPB</w:t>
-      </w:r>
-    </w:p>
-    <w:p>
-      <w:pPr>
-        <w:jc w:val="both"/>
-      </w:pPr>
-    </w:p>
-    <w:p>
-      <w:pPr>
-        <w:jc w:val="both"/>
-      </w:pPr>
-      <w:r>
-        <w:t>CPFPB.</w:t>
-      </w:r>
-    </w:p>
-    <w:p>
-      <w:pPr>
-        <w:jc w:val="both"/>
-      </w:pPr>
-      <w:r>
-        <w:t>CENTROS PRIVADOS DE FORMACIÓN PROFESIONAL BÁSICA EN EUSKADI</w:t>
-      </w:r>
-    </w:p>
-    <w:p>
-      <w:pPr>
-        <w:jc w:val="both"/>
-      </w:pPr>
-      <w:r>
-        <w:t>BIZKAIA</w:t>
-      </w:r>
-    </w:p>
-    <w:p>
-      <w:pPr>
-        <w:jc w:val="both"/>
-      </w:pPr>
-      <w:r>
-        <w:t xml:space="preserve">1. CPPFB </w:t>
-      </w:r>
-      <w:proofErr w:type="spellStart"/>
-      <w:r>
-        <w:t>Adsis</w:t>
-      </w:r>
-      <w:proofErr w:type="spellEnd"/>
-      <w:r>
-        <w:t xml:space="preserve"> Bilbao OLHIP</w:t>
-      </w:r>
-    </w:p>
-    <w:p>
-      <w:pPr>
-        <w:jc w:val="both"/>
-      </w:pPr>
-    </w:p>
-    <w:p>
-      <w:pPr>
-        <w:jc w:val="both"/>
-      </w:pPr>
-      <w:r>
-        <w:t>Familia: Instalación y Mantenimiento - Ciclo: Mantenimiento de Viviendas (Climatización doméstica)</w:t>
-      </w:r>
-    </w:p>
-    <w:p>
-      <w:pPr>
-        <w:jc w:val="both"/>
-      </w:pPr>
-      <w:r>
-        <w:t>Familia: Fabricación Mecánica - Ciclo: Fabricación de Elementos Metálicos (Soldadura-Calderería)</w:t>
-      </w:r>
-    </w:p>
-    <w:p>
-      <w:pPr>
-        <w:jc w:val="both"/>
-      </w:pPr>
-    </w:p>
-    <w:p>
-      <w:pPr>
-        <w:jc w:val="both"/>
-      </w:pPr>
-      <w:r>
-        <w:t xml:space="preserve">2. CPPFB </w:t>
-      </w:r>
-      <w:proofErr w:type="spellStart"/>
-      <w:r>
-        <w:t>Adsis</w:t>
-      </w:r>
-      <w:proofErr w:type="spellEnd"/>
-      <w:r>
-        <w:t xml:space="preserve"> Donostia OLHIP (anteriormente llamado Basauri, centro municipal)</w:t>
-      </w:r>
-    </w:p>
-    <w:p>
-      <w:pPr>
-        <w:jc w:val="both"/>
-      </w:pPr>
-    </w:p>
-    <w:p>
-      <w:pPr>
-        <w:jc w:val="both"/>
-      </w:pPr>
-      <w:r>
-        <w:t>Familia: Artes Gráficas - Ciclo: Artes Gráficas</w:t>
-      </w:r>
-    </w:p>
-    <w:p>
-      <w:pPr>
-        <w:jc w:val="both"/>
-      </w:pPr>
-      <w:r>
-        <w:t>Familia: Hostelería y Turismo - Ciclo: Cocina y Restauración</w:t>
-      </w:r>
-    </w:p>
-    <w:p>
-      <w:pPr>
-        <w:jc w:val="both"/>
-      </w:pPr>
-      <w:r>
-        <w:t>Familia: Informática y Comunicaciones - Ciclo: Informática y Comunicaciones</w:t>
-      </w:r>
-    </w:p>
-    <w:p>
-      <w:pPr>
-        <w:jc w:val="both"/>
-      </w:pPr>
-      <w:r>
-        <w:t>Familia: Instalación y Mantenimiento - Ciclo: Mantenimiento de Viviendas (Fontanería-Calor)</w:t>
-      </w:r>
-    </w:p>
-    <w:p>
-      <w:pPr>
-        <w:jc w:val="both"/>
-      </w:pPr>
-      <w:r>
-        <w:t>Familia: Imagen Personal - Ciclo: Peluquería y Estética</w:t>
-      </w:r>
-    </w:p>
-    <w:p>
-      <w:pPr>
-        <w:jc w:val="both"/>
-      </w:pPr>
-    </w:p>
-    <w:p>
-      <w:pPr>
-        <w:jc w:val="both"/>
-      </w:pPr>
-      <w:r>
-        <w:t xml:space="preserve">3. CPPFB </w:t>
-      </w:r>
-      <w:proofErr w:type="spellStart"/>
-      <w:r>
-        <w:t>Adsis</w:t>
-      </w:r>
-      <w:proofErr w:type="spellEnd"/>
-      <w:r>
-        <w:t xml:space="preserve"> Getxo OLHIP (ubicado en Leioa)</w:t>
-      </w:r>
-    </w:p>
-    <w:p>
-      <w:pPr>
-        <w:jc w:val="both"/>
-      </w:pPr>
-    </w:p>
-    <w:p>
-      <w:pPr>
-        <w:jc w:val="both"/>
-      </w:pPr>
-      <w:r>
-        <w:t>Familia: Madera, Mueble y Corcho - Ciclo: Carpintería y Mueble</w:t>
-      </w:r>
-    </w:p>
-    <w:p>
-      <w:pPr>
-        <w:jc w:val="both"/>
-      </w:pPr>
-      <w:r>
-        <w:t>Familia: Hostelería y Turismo - Ciclo: Cocina y Restauración</w:t>
-      </w:r>
-    </w:p>
-    <w:p>
-      <w:pPr>
-        <w:jc w:val="both"/>
-      </w:pPr>
-      <w:r>
-        <w:t>Familia: Edificación y Obra Civil - Ciclo: Reforma y Mantenimiento de Edificios</w:t>
-      </w:r>
-    </w:p>
-    <w:p>
-      <w:pPr>
-        <w:jc w:val="both"/>
-      </w:pPr>
-      <w:r>
-        <w:t>Familia: Imagen Personal - Ciclo: Peluquería y Estética</w:t>
-      </w:r>
-    </w:p>
-    <w:p>
-      <w:pPr>
-        <w:jc w:val="both"/>
-      </w:pPr>
-      <w:r>
-        <w:t>Familia: Agraria - Ciclo: Agro-Jardinería y Composiciones Florales</w:t>
-      </w:r>
-    </w:p>
-    <w:p>
-      <w:pPr>
-        <w:jc w:val="both"/>
-      </w:pPr>
-    </w:p>
-    <w:p>
-      <w:pPr>
-        <w:jc w:val="both"/>
-      </w:pPr>
-      <w:r>
-        <w:t>4</w:t>
-      </w:r>
-      <w:r>
-        <w:t xml:space="preserve">. CPPFB </w:t>
-      </w:r>
-      <w:proofErr w:type="spellStart"/>
-      <w:r>
-        <w:t>Bermar</w:t>
-      </w:r>
-      <w:proofErr w:type="spellEnd"/>
-      <w:r>
-        <w:t xml:space="preserve"> OLHIP (San Antonio, Vitoria-Gasteiz)</w:t>
-      </w:r>
-    </w:p>
-    <w:p>
-      <w:pPr>
-        <w:jc w:val="both"/>
-      </w:pPr>
-    </w:p>
-    <w:p>
-      <w:pPr>
-        <w:jc w:val="both"/>
-      </w:pPr>
-      <w:r>
-        <w:t>Familia: Comercio y Marketing - Ciclo: Servicios Comerciales</w:t>
-      </w:r>
-    </w:p>
-    <w:p>
-      <w:pPr>
-        <w:jc w:val="both"/>
-      </w:pPr>
-      <w:r>
-        <w:t>Familia: Servicios Socioculturales y a la Comunidad - Ciclo: (para acceso a Grado Medio de Enfermería)</w:t>
-      </w:r>
-    </w:p>
-    <w:p>
-      <w:pPr>
-        <w:jc w:val="both"/>
-      </w:pPr>
-    </w:p>
-    <w:p>
-      <w:pPr>
-        <w:jc w:val="both"/>
-        <w:rPr>
-          <w:lang w:val="en-US"/>
-        </w:rPr>
-      </w:pPr>
-      <w:r>
-        <w:rPr>
-          <w:lang w:val="en-US"/>
-        </w:rPr>
-        <w:t>5</w:t>
-      </w:r>
-      <w:r>
-        <w:rPr>
-          <w:lang w:val="en-US"/>
-        </w:rPr>
-        <w:t xml:space="preserve">. CPPFB </w:t>
-      </w:r>
-      <w:proofErr w:type="spellStart"/>
-      <w:r>
-        <w:rPr>
-          <w:lang w:val="en-US"/>
-        </w:rPr>
-        <w:t>Gureak</w:t>
-      </w:r>
-      <w:proofErr w:type="spellEnd"/>
-      <w:r>
-        <w:rPr>
-          <w:lang w:val="en-US"/>
-        </w:rPr>
-        <w:t xml:space="preserve"> OLHIP (</w:t>
-      </w:r>
-      <w:proofErr w:type="spellStart"/>
-      <w:r>
-        <w:rPr>
-          <w:lang w:val="en-US"/>
-        </w:rPr>
-        <w:t>Illarra</w:t>
-      </w:r>
-      <w:proofErr w:type="spellEnd"/>
-      <w:r>
-        <w:rPr>
-          <w:lang w:val="en-US"/>
-        </w:rPr>
-        <w:t xml:space="preserve"> </w:t>
-      </w:r>
-      <w:proofErr w:type="spellStart"/>
-      <w:r>
-        <w:rPr>
-          <w:lang w:val="en-US"/>
-        </w:rPr>
-        <w:t>Bidea</w:t>
-      </w:r>
-      <w:proofErr w:type="spellEnd"/>
-      <w:r>
-        <w:rPr>
-          <w:lang w:val="en-US"/>
-        </w:rPr>
-        <w:t xml:space="preserve"> 4, Bilbao)</w:t>
-      </w:r>
-    </w:p>
-    <w:p>
-      <w:pPr>
-        <w:jc w:val="both"/>
-        <w:rPr>
-          <w:lang w:val="en-US"/>
-        </w:rPr>
-      </w:pPr>
-    </w:p>
-    <w:p>
-      <w:pPr>
-        <w:jc w:val="both"/>
-      </w:pPr>
-      <w:r>
-        <w:t>Familia: Administración y Gestión - Ciclo: Servicios Administrativos</w:t>
-      </w:r>
-    </w:p>
-    <w:p>
-      <w:pPr>
-        <w:jc w:val="both"/>
-      </w:pPr>
-      <w:r>
-        <w:t>Familia: Comercio y Marketing - Ciclo: Servicios Comerciales</w:t>
-      </w:r>
-    </w:p>
-    <w:p>
-      <w:pPr>
-        <w:jc w:val="both"/>
-      </w:pPr>
-    </w:p>
-    <w:p>
-      <w:pPr>
-        <w:jc w:val="both"/>
-      </w:pPr>
-      <w:r>
-        <w:t>6</w:t>
-      </w:r>
-      <w:r>
-        <w:t xml:space="preserve">. CPPFB </w:t>
-      </w:r>
-      <w:proofErr w:type="spellStart"/>
-      <w:r>
-        <w:t>Martutene</w:t>
-      </w:r>
-      <w:proofErr w:type="spellEnd"/>
-      <w:r>
-        <w:t xml:space="preserve"> Lanbide </w:t>
-      </w:r>
-      <w:proofErr w:type="spellStart"/>
-      <w:r>
-        <w:t>Eskola</w:t>
-      </w:r>
-      <w:proofErr w:type="spellEnd"/>
-      <w:r>
-        <w:t xml:space="preserve"> OLHIP (</w:t>
-      </w:r>
-      <w:proofErr w:type="spellStart"/>
-      <w:r>
-        <w:t>Ubarburu</w:t>
-      </w:r>
-      <w:proofErr w:type="spellEnd"/>
-      <w:r>
-        <w:t xml:space="preserve"> 30, Donostia)</w:t>
-      </w:r>
-    </w:p>
-    <w:p>
-      <w:pPr>
-        <w:jc w:val="both"/>
-      </w:pPr>
-    </w:p>
-    <w:p>
-      <w:pPr>
-        <w:jc w:val="both"/>
-      </w:pPr>
-      <w:r>
-        <w:t>Familia: Electricidad y Electrónica - Ciclo: Electricidad y Electrónica</w:t>
-      </w:r>
-    </w:p>
-    <w:p>
-      <w:pPr>
-        <w:jc w:val="both"/>
-      </w:pPr>
-      <w:r>
-        <w:t>Familia: Informática y Comunicaciones - Ciclo: Informática y Comunicaciones</w:t>
-      </w:r>
-    </w:p>
-    <w:p>
-      <w:pPr>
-        <w:jc w:val="both"/>
-      </w:pPr>
-      <w:r>
-        <w:t>Familia: Administración y Gestión - Ciclo: Informática de Oficina</w:t>
-      </w:r>
-    </w:p>
-    <w:p>
-      <w:pPr>
-        <w:jc w:val="both"/>
-      </w:pPr>
-    </w:p>
-    <w:p>
-      <w:pPr>
-        <w:jc w:val="both"/>
-      </w:pPr>
-      <w:r>
-        <w:lastRenderedPageBreak/>
-        <w:t>7</w:t>
-      </w:r>
-      <w:r>
-        <w:t xml:space="preserve">. CPPFB </w:t>
-      </w:r>
-      <w:proofErr w:type="spellStart"/>
-      <w:r>
-        <w:t>Meatzaldea</w:t>
-      </w:r>
-      <w:proofErr w:type="spellEnd"/>
-      <w:r>
-        <w:t xml:space="preserve"> OLHIP (Ortuella, Bizkaia)</w:t>
-      </w:r>
-    </w:p>
-    <w:p>
-      <w:pPr>
-        <w:jc w:val="both"/>
-      </w:pPr>
-    </w:p>
-    <w:p>
-      <w:pPr>
-        <w:jc w:val="both"/>
-      </w:pPr>
-      <w:r>
-        <w:t>Familia: Imagen Personal - Ciclo: Peluquería y Estética</w:t>
-      </w:r>
-    </w:p>
-    <w:p>
-      <w:pPr>
-        <w:jc w:val="both"/>
-      </w:pPr>
-      <w:r>
-        <w:t>Familia: Fabricación Mecánica - Ciclo: Fabricación de Elementos Metálicos</w:t>
-      </w:r>
-    </w:p>
-    <w:p>
-      <w:pPr>
-        <w:jc w:val="both"/>
-      </w:pPr>
-    </w:p>
-    <w:p>
-      <w:pPr>
-        <w:jc w:val="both"/>
-      </w:pPr>
-      <w:r>
-        <w:t>8</w:t>
-      </w:r>
-      <w:r>
-        <w:t xml:space="preserve">. CPPFB </w:t>
-      </w:r>
-      <w:proofErr w:type="spellStart"/>
-      <w:r>
-        <w:t>Adsis</w:t>
-      </w:r>
-      <w:proofErr w:type="spellEnd"/>
-      <w:r>
-        <w:t xml:space="preserve"> Gasteiz OLHIP (</w:t>
-      </w:r>
-      <w:proofErr w:type="spellStart"/>
-      <w:r>
-        <w:t>Zorrostea</w:t>
-      </w:r>
-      <w:proofErr w:type="spellEnd"/>
-      <w:r>
-        <w:t xml:space="preserve"> 6, Vitoria-Gasteiz)</w:t>
-      </w:r>
-    </w:p>
-    <w:p>
-      <w:pPr>
-        <w:jc w:val="both"/>
-      </w:pPr>
-    </w:p>
-    <w:p>
-      <w:pPr>
-        <w:jc w:val="both"/>
-      </w:pPr>
-      <w:r>
-        <w:t>Familia: Informática y Comunicaciones - Ciclo: Informática de Oficina</w:t>
-      </w:r>
-    </w:p>
-    <w:p>
-      <w:pPr>
-        <w:jc w:val="both"/>
-      </w:pPr>
-      <w:r>
-        <w:t>Familia: Transporte y Mantenimiento de Vehículos - Ciclo: Mantenimiento de Vehículos</w:t>
-      </w:r>
-    </w:p>
-    <w:p>
-      <w:pPr>
-        <w:jc w:val="both"/>
-      </w:pPr>
-      <w:r>
-        <w:t>Familia: Imagen Personal - Ciclo: Peluquería y Estética</w:t>
-      </w:r>
-    </w:p>
-    <w:p>
-      <w:pPr>
-        <w:jc w:val="both"/>
-      </w:pPr>
-      <w:r>
-        <w:t>Familia: Fabricación Mecánica - Ciclo: Operaciones de Soldadura y Calderería</w:t>
-      </w:r>
-    </w:p>
-    <w:p>
-      <w:pPr>
-        <w:jc w:val="both"/>
-      </w:pPr>
-    </w:p>
-    <w:p>
-      <w:pPr>
-        <w:jc w:val="both"/>
-      </w:pPr>
-      <w:r>
-        <w:t>GIPUZKOA</w:t>
-      </w:r>
-    </w:p>
-    <w:p>
-      <w:pPr>
-        <w:jc w:val="both"/>
-      </w:pPr>
-      <w:r>
-        <w:t>9</w:t>
-      </w:r>
-      <w:r>
-        <w:t xml:space="preserve">. CPPFB </w:t>
-      </w:r>
-      <w:proofErr w:type="spellStart"/>
-      <w:r>
-        <w:t>Adsis</w:t>
-      </w:r>
-      <w:proofErr w:type="spellEnd"/>
-      <w:r>
-        <w:t xml:space="preserve"> Donostia OLHIP (Pasajes San Pedro 13, Donostia)</w:t>
-      </w:r>
-    </w:p>
-    <w:p>
-      <w:pPr>
-        <w:jc w:val="both"/>
-      </w:pPr>
-    </w:p>
-    <w:p>
-      <w:pPr>
-        <w:jc w:val="both"/>
-      </w:pPr>
-      <w:r>
-        <w:t>Familia: Electricidad y Electrónica - Ciclo: Electricidad y Electrónica</w:t>
-      </w:r>
-    </w:p>
-    <w:p>
-      <w:pPr>
-        <w:jc w:val="both"/>
-      </w:pPr>
-      <w:r>
-        <w:t>Familia: Hostelería y Turismo - Ciclo: Cocina y Restauración</w:t>
-      </w:r>
-    </w:p>
-    <w:p>
-      <w:pPr>
-        <w:jc w:val="both"/>
-      </w:pPr>
-      <w:r>
-        <w:t>Familia: Fabricación Mecánica - Ciclo: Soldadura y Calderería</w:t>
-      </w:r>
-    </w:p>
-    <w:p>
-      <w:pPr>
-        <w:jc w:val="both"/>
-      </w:pPr>
-      <w:r>
-        <w:br w:type="page"/>
-      </w:r>
-    </w:p>
-    <w:p>
-      <w:pPr>
-        <w:jc w:val="both"/>
-      </w:pPr>
-    </w:p>
-    <w:p>
-      <w:pPr>
-        <w:pStyle w:val="Prrafodelista"/>
-        <w:numPr>
-          <w:ilvl w:val="0"/>
-          <w:numId w:val="12"/>
-        </w:numPr>
-        <w:ind w:left="284"/>
-        <w:jc w:val="both"/>
-      </w:pPr>
-      <w:r>
-        <w:t>CICLOS DE FP BÁSICA EN CPEIPS</w:t>
-      </w:r>
-      <w:r>
-        <w:t xml:space="preserve"> (Centro Privado de Educación Infantil, Primaria y Secundaria)</w:t>
-      </w:r>
-    </w:p>
-    <w:p>
-      <w:pPr>
-        <w:pStyle w:val="Prrafodelista"/>
-        <w:ind w:left="284"/>
-        <w:jc w:val="both"/>
-      </w:pPr>
-    </w:p>
-    <w:p>
-      <w:pPr>
-        <w:ind w:left="-76"/>
-        <w:jc w:val="both"/>
-      </w:pPr>
-      <w:r>
-        <w:t xml:space="preserve">1. CPEIPS </w:t>
-      </w:r>
-      <w:proofErr w:type="spellStart"/>
-      <w:r>
-        <w:t>Maristak</w:t>
-      </w:r>
-      <w:proofErr w:type="spellEnd"/>
-      <w:r>
-        <w:t xml:space="preserve"> Zalla HLBHIP</w:t>
-      </w:r>
-    </w:p>
-    <w:p/>
-    <w:p>
-      <w:r>
-        <w:t>Familia: Electricidad y Electrónica</w:t>
-      </w:r>
-    </w:p>
-    <w:p>
-      <w:r>
-        <w:t>Ciclo: Electricidad y Electrónica</w:t>
-      </w:r>
-    </w:p>
-    <w:p/>
-    <w:p>
-      <w:r>
-        <w:t>Familia: Fabricación Mecánica</w:t>
-      </w:r>
-    </w:p>
-    <w:p>
-      <w:r>
-        <w:t>Ciclo: Fabricación de Elementos Metálicos (Soldadura y Calderería)</w:t>
-      </w:r>
-    </w:p>
-    <w:p/>
-    <w:p/>
-    <w:p>
-      <w:r>
-        <w:t>2. CPEIPS Paula Montal HLBHIP</w:t>
-      </w:r>
-    </w:p>
-    <w:p/>
-    <w:p>
-      <w:r>
-        <w:t>Familia: Servicios Socioculturales y a la Comunidad</w:t>
-      </w:r>
-    </w:p>
-    <w:p>
-      <w:r>
-        <w:t>Ciclo: Actividades Domésticas y Limpieza de Edificios</w:t>
-      </w:r>
-    </w:p>
-    <w:p/>
-    <w:p/>
-    <w:p>
-      <w:r>
-        <w:t>3. CPEIPS Salesianos Donostia HLBHIP</w:t>
-      </w:r>
-    </w:p>
-    <w:p/>
-    <w:p>
-      <w:r>
-        <w:t>Familia: Transporte y Mantenimiento de Vehículos</w:t>
-      </w:r>
-    </w:p>
-    <w:p>
-      <w:r>
-        <w:t>Ciclo: Mantenimiento de Vehículos (Mecánica: Mantenimiento y Reparación de Vehículos)</w:t>
-      </w:r>
-    </w:p>
-    <w:p/>
-    <w:p>
-      <w:r>
-        <w:t>4</w:t>
-      </w:r>
-      <w:r>
-        <w:t>. CPEIPS Ángeles Custodios HLBHIP</w:t>
-      </w:r>
-    </w:p>
-    <w:p/>
-    <w:p>
-      <w:r>
-        <w:t>Familia: Servicios Socioculturales y a la Comunidad</w:t>
-      </w:r>
-    </w:p>
-    <w:p>
-      <w:r>
-        <w:t>Ciclo: Actividades Domésticas y Limpieza de Edificios</w:t>
-      </w:r>
-    </w:p>
-    <w:p/>
-    <w:p>
-      <w:r>
-        <w:br w:type="page"/>
-      </w:r>
-    </w:p>
-    <w:p>
-      <w:pPr>
-        <w:pStyle w:val="Prrafodelista"/>
-        <w:numPr>
-          <w:ilvl w:val="0"/>
-          <w:numId w:val="12"/>
-        </w:numPr>
-        <w:ind w:left="426"/>
-      </w:pPr>
-      <w:r>
-        <w:rPr>
-          <w:rFonts w:ascii="Times New Roman" w:hAnsi="Times New Roman" w:cs="Times New Roman"/>
-          <w:sz w:val="22"/>
-          <w:szCs w:val="22"/>
-        </w:rPr>
-        <w:lastRenderedPageBreak/>
-        <w:t>CPIFP (</w:t>
-      </w:r>
-      <w:r>
-        <w:t>Centro Público Integrado de Formación Profesional).</w:t>
-      </w:r>
-    </w:p>
-    <w:p>
-      <w:pPr>
-        <w:ind w:left="426"/>
-      </w:pPr>
-    </w:p>
-    <w:p>
-      <w:pPr>
-        <w:pStyle w:val="Prrafodelista"/>
-        <w:numPr>
-          <w:ilvl w:val="0"/>
-          <w:numId w:val="29"/>
-        </w:numPr>
-      </w:pPr>
-      <w:r>
-        <w:t xml:space="preserve">CPIFP </w:t>
-      </w:r>
-      <w:proofErr w:type="spellStart"/>
-      <w:r>
-        <w:t>Arratiako</w:t>
-      </w:r>
-      <w:proofErr w:type="spellEnd"/>
-      <w:r>
-        <w:t xml:space="preserve"> </w:t>
-      </w:r>
-      <w:proofErr w:type="spellStart"/>
-      <w:r>
-        <w:t>Zulaibar</w:t>
-      </w:r>
-      <w:proofErr w:type="spellEnd"/>
-      <w:r>
-        <w:t xml:space="preserve"> Lanbide </w:t>
-      </w:r>
-      <w:proofErr w:type="spellStart"/>
-      <w:r>
-        <w:t>Ikastegia</w:t>
-      </w:r>
-      <w:proofErr w:type="spellEnd"/>
-    </w:p>
-    <w:p>
-      <w:pPr>
-        <w:pStyle w:val="Prrafodelista"/>
-        <w:ind w:left="426"/>
-      </w:pPr>
-    </w:p>
-    <w:p>
-      <w:pPr>
-        <w:pStyle w:val="Prrafodelista"/>
-        <w:ind w:left="426"/>
-      </w:pPr>
-      <w:r>
-        <w:t xml:space="preserve">Grado Medio: </w:t>
-      </w:r>
-      <w:proofErr w:type="spellStart"/>
-      <w:r>
-        <w:t>Nekazaritza</w:t>
-      </w:r>
-      <w:proofErr w:type="spellEnd"/>
-      <w:r>
-        <w:t xml:space="preserve"> </w:t>
-      </w:r>
-      <w:proofErr w:type="spellStart"/>
-      <w:r>
-        <w:t>ekologikoa</w:t>
-      </w:r>
-      <w:proofErr w:type="spellEnd"/>
-      <w:r>
-        <w:t xml:space="preserve">, </w:t>
-      </w:r>
-      <w:proofErr w:type="spellStart"/>
-      <w:r>
-        <w:t>Lorezaintza</w:t>
-      </w:r>
-      <w:proofErr w:type="spellEnd"/>
-      <w:r>
-        <w:t xml:space="preserve"> eta </w:t>
-      </w:r>
-      <w:proofErr w:type="spellStart"/>
-      <w:r>
-        <w:t>loradenda</w:t>
-      </w:r>
-      <w:proofErr w:type="spellEnd"/>
-      <w:r>
-        <w:t>, Soldadura y Calderería, Instalaciones eléctricas y automáticas﻿</w:t>
-      </w:r>
-    </w:p>
-    <w:p>
-      <w:pPr>
-        <w:pStyle w:val="Prrafodelista"/>
-        <w:ind w:left="426"/>
-      </w:pPr>
-      <w:r>
-        <w:t>Grado Superior: Gestión Forestal, Paisajismo y Medio Rural﻿</w:t>
-      </w:r>
-    </w:p>
-    <w:p>
-      <w:pPr>
-        <w:pStyle w:val="Prrafodelista"/>
-        <w:ind w:left="426"/>
-      </w:pPr>
-      <w:r>
-        <w:t xml:space="preserve">FP Básica: </w:t>
-      </w:r>
-      <w:proofErr w:type="spellStart"/>
-      <w:r>
-        <w:t>Agrojardinería</w:t>
-      </w:r>
-      <w:proofErr w:type="spellEnd"/>
-      <w:r>
-        <w:t xml:space="preserve"> y Composiciones florales﻿</w:t>
-      </w:r>
-    </w:p>
-    <w:p>
-      <w:pPr>
-        <w:pStyle w:val="Prrafodelista"/>
-        <w:ind w:left="426"/>
-      </w:pPr>
-    </w:p>
-    <w:p>
-      <w:pPr>
-        <w:pStyle w:val="Prrafodelista"/>
-        <w:numPr>
-          <w:ilvl w:val="0"/>
-          <w:numId w:val="29"/>
-        </w:numPr>
-      </w:pPr>
-      <w:r>
-        <w:t xml:space="preserve">CPIFP Calasanz Lanbide </w:t>
-      </w:r>
-      <w:proofErr w:type="spellStart"/>
-      <w:r>
-        <w:t>Ikastegia</w:t>
-      </w:r>
-      <w:proofErr w:type="spellEnd"/>
-    </w:p>
-    <w:p>
-      <w:pPr>
-        <w:pStyle w:val="Prrafodelista"/>
-        <w:ind w:left="426"/>
-      </w:pPr>
-    </w:p>
-    <w:p>
-      <w:pPr>
-        <w:pStyle w:val="Prrafodelista"/>
-        <w:ind w:left="426"/>
-      </w:pPr>
-      <w:r>
-        <w:t>Grado Medio: Gestión administrativa, Instalaciones eléctricas, Cocina y gastronomía﻿</w:t>
-      </w:r>
-    </w:p>
-    <w:p>
-      <w:pPr>
-        <w:pStyle w:val="Prrafodelista"/>
-        <w:ind w:left="426"/>
-      </w:pPr>
-      <w:r>
-        <w:t>Grado Superior: Administración y Finanzas, Educación Infantil, Automoción﻿</w:t>
-      </w:r>
-    </w:p>
-    <w:p>
-      <w:pPr>
-        <w:pStyle w:val="Prrafodelista"/>
-        <w:ind w:left="426"/>
-      </w:pPr>
-    </w:p>
-    <w:p>
-      <w:pPr>
-        <w:pStyle w:val="Prrafodelista"/>
-        <w:numPr>
-          <w:ilvl w:val="0"/>
-          <w:numId w:val="29"/>
-        </w:numPr>
-      </w:pPr>
-      <w:r>
-        <w:t xml:space="preserve">CPIFP </w:t>
-      </w:r>
-      <w:proofErr w:type="spellStart"/>
-      <w:r>
-        <w:t>Cebanc</w:t>
-      </w:r>
-      <w:proofErr w:type="spellEnd"/>
-    </w:p>
-    <w:p>
-      <w:pPr>
-        <w:pStyle w:val="Prrafodelista"/>
-        <w:ind w:left="426"/>
-      </w:pPr>
-    </w:p>
-    <w:p>
-      <w:pPr>
-        <w:pStyle w:val="Prrafodelista"/>
-        <w:ind w:left="426"/>
-      </w:pPr>
-      <w:r>
-        <w:t>Grado Medio: Gestión administrativa, Instalaciones eléctricas, Cocina, Peluquería﻿</w:t>
-      </w:r>
-    </w:p>
-    <w:p>
-      <w:pPr>
-        <w:pStyle w:val="Prrafodelista"/>
-        <w:ind w:left="426"/>
-      </w:pPr>
-      <w:r>
-        <w:t>Grado Superior: Marketing y Publicidad, Administración y Finanzas﻿</w:t>
-      </w:r>
-    </w:p>
-    <w:p>
-      <w:pPr>
-        <w:pStyle w:val="Prrafodelista"/>
-        <w:ind w:left="426"/>
-      </w:pPr>
-      <w:r>
-        <w:t>FP Básica: Servicios administrativos﻿</w:t>
-      </w:r>
-    </w:p>
-    <w:p>
-      <w:pPr>
-        <w:pStyle w:val="Prrafodelista"/>
-        <w:ind w:left="426"/>
-      </w:pPr>
-    </w:p>
-    <w:p>
-      <w:pPr>
-        <w:pStyle w:val="Prrafodelista"/>
-        <w:numPr>
-          <w:ilvl w:val="0"/>
-          <w:numId w:val="29"/>
-        </w:numPr>
-      </w:pPr>
-      <w:r>
-        <w:t xml:space="preserve">CPIFP </w:t>
-      </w:r>
-      <w:proofErr w:type="spellStart"/>
-      <w:r>
-        <w:t>Egibide</w:t>
-      </w:r>
-      <w:proofErr w:type="spellEnd"/>
-    </w:p>
-    <w:p>
-      <w:pPr>
-        <w:pStyle w:val="Prrafodelista"/>
-        <w:ind w:left="426"/>
-      </w:pPr>
-    </w:p>
-    <w:p>
-      <w:pPr>
-        <w:pStyle w:val="Prrafodelista"/>
-        <w:ind w:left="426"/>
-      </w:pPr>
-      <w:r>
-        <w:t>Grado Medio: Instalaciones eléctricas y automáticas, Cocina, Peluquería, Gestión administrativa﻿</w:t>
-      </w:r>
-    </w:p>
-    <w:p>
-      <w:pPr>
-        <w:pStyle w:val="Prrafodelista"/>
-        <w:ind w:left="426"/>
-      </w:pPr>
-      <w:r>
-        <w:t>Grado Superior: Administración y Finanzas, Diseño en fabricación mecánica, Estética Integral y Bienestar﻿</w:t>
-      </w:r>
-    </w:p>
-    <w:p>
-      <w:pPr>
-        <w:pStyle w:val="Prrafodelista"/>
-        <w:ind w:left="426"/>
-      </w:pPr>
-      <w:r>
-        <w:t>FP Básica: Servicios administrativos, Cocina y Gastronomía, Peluquería﻿</w:t>
-      </w:r>
-    </w:p>
-    <w:p>
-      <w:pPr>
-        <w:pStyle w:val="Prrafodelista"/>
-        <w:ind w:left="426"/>
-      </w:pPr>
-    </w:p>
-    <w:p>
-      <w:pPr>
-        <w:pStyle w:val="Prrafodelista"/>
-        <w:numPr>
-          <w:ilvl w:val="0"/>
-          <w:numId w:val="29"/>
-        </w:numPr>
-      </w:pPr>
-      <w:r>
-        <w:t>CPIFP Goierri</w:t>
-      </w:r>
-    </w:p>
-    <w:p>
-      <w:pPr>
-        <w:pStyle w:val="Prrafodelista"/>
-        <w:ind w:left="426"/>
-      </w:pPr>
-    </w:p>
-    <w:p>
-      <w:pPr>
-        <w:pStyle w:val="Prrafodelista"/>
-        <w:ind w:left="426"/>
-      </w:pPr>
-      <w:r>
-        <w:t>Grado Medio: Gestión administrativa, Instalaciones eléctricas y automáticas, Electromecánica de vehículos﻿</w:t>
-      </w:r>
-    </w:p>
-    <w:p>
-      <w:pPr>
-        <w:pStyle w:val="Prrafodelista"/>
-        <w:ind w:left="426"/>
-      </w:pPr>
-      <w:r>
-        <w:t>Grado Superior: Automatización y robótica industrial, Administración y Finanzas﻿</w:t>
-      </w:r>
-    </w:p>
-    <w:p>
-      <w:pPr>
-        <w:pStyle w:val="Prrafodelista"/>
-        <w:ind w:left="426"/>
-      </w:pPr>
-    </w:p>
-    <w:p>
-      <w:pPr>
-        <w:pStyle w:val="Prrafodelista"/>
-        <w:numPr>
-          <w:ilvl w:val="0"/>
-          <w:numId w:val="29"/>
-        </w:numPr>
-      </w:pPr>
-      <w:r>
-        <w:t xml:space="preserve">CPIFP </w:t>
-      </w:r>
-      <w:proofErr w:type="spellStart"/>
-      <w:r>
-        <w:t>Harrobia</w:t>
-      </w:r>
-      <w:proofErr w:type="spellEnd"/>
-    </w:p>
-    <w:p>
-      <w:pPr>
-        <w:pStyle w:val="Prrafodelista"/>
-        <w:ind w:left="426"/>
-      </w:pPr>
-    </w:p>
-    <w:p>
-      <w:pPr>
-        <w:pStyle w:val="Prrafodelista"/>
-        <w:ind w:left="426"/>
-      </w:pPr>
-      <w:r>
-        <w:t>Grado Medio: Guía en el medio natural y de tiempo libre, Informática de Oficina﻿</w:t>
-      </w:r>
-    </w:p>
-    <w:p>
-      <w:pPr>
-        <w:pStyle w:val="Prrafodelista"/>
-        <w:ind w:left="426"/>
-      </w:pPr>
-      <w:r>
-        <w:t xml:space="preserve">Grado Superior: Animación </w:t>
-      </w:r>
-      <w:proofErr w:type="spellStart"/>
-      <w:r>
-        <w:t>sociodeportiva</w:t>
-      </w:r>
-      <w:proofErr w:type="spellEnd"/>
-      <w:r>
-        <w:t>, Desarrollo de videojuegos y realidad virtual﻿</w:t>
-      </w:r>
-    </w:p>
-    <w:p>
-      <w:pPr>
-        <w:pStyle w:val="Prrafodelista"/>
-        <w:ind w:left="426"/>
-      </w:pPr>
-    </w:p>
-    <w:p>
-      <w:pPr>
-        <w:pStyle w:val="Prrafodelista"/>
-        <w:numPr>
-          <w:ilvl w:val="0"/>
-          <w:numId w:val="29"/>
-        </w:numPr>
-      </w:pPr>
-      <w:r>
-        <w:t xml:space="preserve">CPIFP Innovación Social Diego </w:t>
-      </w:r>
-      <w:proofErr w:type="spellStart"/>
-      <w:r>
-        <w:t>Berguices-Otxarkoaga</w:t>
-      </w:r>
-      <w:proofErr w:type="spellEnd"/>
-    </w:p>
-    <w:p>
-      <w:pPr>
-        <w:pStyle w:val="Prrafodelista"/>
-        <w:ind w:left="426"/>
-      </w:pPr>
-    </w:p>
-    <w:p>
-      <w:pPr>
-        <w:pStyle w:val="Prrafodelista"/>
-        <w:ind w:left="426"/>
-      </w:pPr>
-      <w:r>
-        <w:t>Grado Medio: Gestión administrativa, Instalaciones eléctricas y automáticas﻿</w:t>
-      </w:r>
-    </w:p>
-    <w:p>
-      <w:pPr>
-        <w:pStyle w:val="Prrafodelista"/>
-        <w:ind w:left="426"/>
-      </w:pPr>
-      <w:r>
-        <w:t>Grado Superior: Administración y Finanzas﻿</w:t>
-      </w:r>
-    </w:p>
-    <w:p>
-      <w:pPr>
-        <w:pStyle w:val="Prrafodelista"/>
-        <w:ind w:left="426"/>
-      </w:pPr>
-    </w:p>
-    <w:p>
-      <w:pPr>
-        <w:pStyle w:val="Prrafodelista"/>
-        <w:ind w:left="426"/>
-      </w:pPr>
-    </w:p>
-    <w:p>
-      <w:pPr>
-        <w:pStyle w:val="Prrafodelista"/>
-        <w:numPr>
-          <w:ilvl w:val="0"/>
-          <w:numId w:val="29"/>
-        </w:numPr>
-      </w:pPr>
-      <w:r>
-        <w:lastRenderedPageBreak/>
-        <w:t>CPIFP La Salle-Berrozpe</w:t>
-      </w:r>
-    </w:p>
-    <w:p>
-      <w:pPr>
-        <w:pStyle w:val="Prrafodelista"/>
-        <w:ind w:left="426"/>
-      </w:pPr>
-    </w:p>
-    <w:p>
-      <w:pPr>
-        <w:pStyle w:val="Prrafodelista"/>
-        <w:ind w:left="426"/>
-      </w:pPr>
-      <w:r>
-        <w:t>Grado Medio: Gestión administrativa, Instalaciones eléctricas y automáticas﻿</w:t>
-      </w:r>
-    </w:p>
-    <w:p>
-      <w:pPr>
-        <w:pStyle w:val="Prrafodelista"/>
-        <w:ind w:left="426"/>
-      </w:pPr>
-      <w:r>
-        <w:t>Grado Superior: Administración y Finanzas﻿</w:t>
-      </w:r>
-    </w:p>
-    <w:p>
-      <w:pPr>
-        <w:pStyle w:val="Prrafodelista"/>
-        <w:ind w:left="426"/>
-      </w:pPr>
-    </w:p>
-    <w:p>
-      <w:pPr>
-        <w:pStyle w:val="Prrafodelista"/>
-        <w:numPr>
-          <w:ilvl w:val="0"/>
-          <w:numId w:val="29"/>
-        </w:numPr>
-      </w:pPr>
-      <w:r>
-        <w:t xml:space="preserve">CPIFP </w:t>
-      </w:r>
-      <w:proofErr w:type="spellStart"/>
-      <w:r>
-        <w:t>Maristak</w:t>
-      </w:r>
-      <w:proofErr w:type="spellEnd"/>
-      <w:r>
-        <w:t xml:space="preserve"> Durango</w:t>
-      </w:r>
-    </w:p>
-    <w:p>
-      <w:pPr>
-        <w:pStyle w:val="Prrafodelista"/>
-        <w:ind w:left="426"/>
-      </w:pPr>
-    </w:p>
-    <w:p>
-      <w:pPr>
-        <w:pStyle w:val="Prrafodelista"/>
-        <w:ind w:left="426"/>
-      </w:pPr>
-      <w:r>
-        <w:t>Grado Medio: Gestión administrativa, Instalaciones eléctricas, Cocina﻿</w:t>
-      </w:r>
-    </w:p>
-    <w:p>
-      <w:pPr>
-        <w:pStyle w:val="Prrafodelista"/>
-        <w:ind w:left="426"/>
-      </w:pPr>
-      <w:r>
-        <w:t>Grado Superior: Administración y Finanzas, Educación Infantil, Desarrollo de Aplicaciones Web﻿</w:t>
-      </w:r>
-    </w:p>
-    <w:p>
-      <w:pPr>
-        <w:pStyle w:val="Prrafodelista"/>
-        <w:ind w:left="426"/>
-      </w:pPr>
-    </w:p>
-    <w:p>
-      <w:pPr>
-        <w:pStyle w:val="Prrafodelista"/>
-        <w:numPr>
-          <w:ilvl w:val="0"/>
-          <w:numId w:val="29"/>
-        </w:numPr>
-      </w:pPr>
-      <w:r>
-        <w:t>CPIFP Peñascal</w:t>
-      </w:r>
-    </w:p>
-    <w:p>
-      <w:pPr>
-        <w:pStyle w:val="Prrafodelista"/>
-        <w:ind w:left="426"/>
-      </w:pPr>
-    </w:p>
-    <w:p>
-      <w:pPr>
-        <w:pStyle w:val="Prrafodelista"/>
-        <w:ind w:left="426"/>
-      </w:pPr>
-      <w:r>
-        <w:t>Grado Medio: Soldadura y Calderería, Instalaciones eléctricas﻿</w:t>
-      </w:r>
-    </w:p>
-    <w:p>
-      <w:pPr>
-        <w:pStyle w:val="Prrafodelista"/>
-        <w:ind w:left="426"/>
-      </w:pPr>
-      <w:r>
-        <w:t>FP Básica: Servicios administrativos, Panadería y Pastelería, Carpintería﻿</w:t>
-      </w:r>
-    </w:p>
-    <w:p>
-      <w:pPr>
-        <w:pStyle w:val="Prrafodelista"/>
-        <w:ind w:left="426"/>
-      </w:pPr>
-    </w:p>
-    <w:p>
-      <w:pPr>
-        <w:pStyle w:val="Prrafodelista"/>
-        <w:numPr>
-          <w:ilvl w:val="0"/>
-          <w:numId w:val="29"/>
-        </w:numPr>
-      </w:pPr>
-      <w:r>
-        <w:t>CPIFP Salesianos Deusto y Salesianos Urnieta</w:t>
-      </w:r>
-    </w:p>
-    <w:p>
-      <w:pPr>
-        <w:pStyle w:val="Prrafodelista"/>
-        <w:ind w:left="426"/>
-      </w:pPr>
-    </w:p>
-    <w:p>
-      <w:pPr>
-        <w:pStyle w:val="Prrafodelista"/>
-        <w:ind w:left="426"/>
-      </w:pPr>
-      <w:r>
-        <w:t>Grado Medio: Instalaciones eléctricas, Electromecánica de vehículos, Gestión administrativa﻿</w:t>
-      </w:r>
-    </w:p>
-    <w:p>
-      <w:pPr>
-        <w:pStyle w:val="Prrafodelista"/>
-        <w:ind w:left="426"/>
-      </w:pPr>
-      <w:r>
-        <w:t>Grado Superior: Automoción, Administración y Finanzas﻿</w:t>
-      </w:r>
-    </w:p>
-    <w:p>
-      <w:pPr>
-        <w:pStyle w:val="Prrafodelista"/>
-        <w:ind w:left="426"/>
-      </w:pPr>
-    </w:p>
-    <w:p>
-      <w:pPr>
-        <w:pStyle w:val="Prrafodelista"/>
-        <w:numPr>
-          <w:ilvl w:val="0"/>
-          <w:numId w:val="29"/>
-        </w:numPr>
-      </w:pPr>
-      <w:r>
-        <w:t>CPIFP San Viator</w:t>
-      </w:r>
-    </w:p>
-    <w:p>
-      <w:pPr>
-        <w:pStyle w:val="Prrafodelista"/>
-        <w:ind w:left="426"/>
-      </w:pPr>
-    </w:p>
-    <w:p>
-      <w:pPr>
-        <w:pStyle w:val="Prrafodelista"/>
-        <w:ind w:left="426"/>
-      </w:pPr>
-      <w:r>
-        <w:t>Grado Medio: Gestión administrativa, Instalaciones eléctricas﻿</w:t>
-      </w:r>
-    </w:p>
-    <w:p>
-      <w:pPr>
-        <w:pStyle w:val="Prrafodelista"/>
-        <w:ind w:left="426"/>
-      </w:pPr>
-      <w:r>
-        <w:t>Grado Superior: Administración y Finanzas﻿</w:t>
-      </w:r>
-    </w:p>
-    <w:p>
-      <w:pPr>
-        <w:pStyle w:val="Prrafodelista"/>
-        <w:ind w:left="426"/>
-      </w:pPr>
-    </w:p>
-    <w:p>
-      <w:pPr>
-        <w:pStyle w:val="Prrafodelista"/>
-        <w:numPr>
-          <w:ilvl w:val="0"/>
-          <w:numId w:val="29"/>
-        </w:numPr>
-      </w:pPr>
-      <w:r>
-        <w:t>CPIFP Somorrostro</w:t>
-      </w:r>
-    </w:p>
-    <w:p>
-      <w:pPr>
-        <w:pStyle w:val="Prrafodelista"/>
-        <w:ind w:left="426"/>
-      </w:pPr>
-    </w:p>
-    <w:p>
-      <w:pPr>
-        <w:pStyle w:val="Prrafodelista"/>
-        <w:ind w:left="426"/>
-      </w:pPr>
-      <w:r>
-        <w:t>Grado Medio: Soldadura y Calderería, Instalaciones eléctricas, Gestión administrativa﻿</w:t>
-      </w:r>
-    </w:p>
-    <w:p>
-      <w:pPr>
-        <w:pStyle w:val="Prrafodelista"/>
-        <w:ind w:left="426"/>
-      </w:pPr>
-      <w:r>
-        <w:t>Grado Superior: Energías renovables, Automatización y robótica industrial, Administración y Finanzas﻿</w:t>
-      </w:r>
-    </w:p>
-    <w:p>
-      <w:pPr>
-        <w:pStyle w:val="Prrafodelista"/>
-        <w:ind w:left="426"/>
-      </w:pPr>
-    </w:p>
-    <w:p>
-      <w:pPr>
-        <w:pStyle w:val="Prrafodelista"/>
-        <w:numPr>
-          <w:ilvl w:val="0"/>
-          <w:numId w:val="29"/>
-        </w:numPr>
-      </w:pPr>
-      <w:r>
-        <w:t xml:space="preserve">CPIFP </w:t>
-      </w:r>
-      <w:proofErr w:type="spellStart"/>
-      <w:r>
-        <w:t>Urola</w:t>
-      </w:r>
-      <w:proofErr w:type="spellEnd"/>
-      <w:r>
-        <w:t xml:space="preserve"> </w:t>
-      </w:r>
-      <w:proofErr w:type="spellStart"/>
-      <w:r>
-        <w:t>Garaiko</w:t>
-      </w:r>
-      <w:proofErr w:type="spellEnd"/>
-      <w:r>
-        <w:t xml:space="preserve"> Lanbide </w:t>
-      </w:r>
-      <w:proofErr w:type="spellStart"/>
-      <w:r>
-        <w:t>Eskola</w:t>
-      </w:r>
-      <w:proofErr w:type="spellEnd"/>
-    </w:p>
-    <w:p>
-      <w:pPr>
-        <w:pStyle w:val="Prrafodelista"/>
-        <w:ind w:left="426"/>
-      </w:pPr>
-    </w:p>
-    <w:p>
-      <w:pPr>
-        <w:pStyle w:val="Prrafodelista"/>
-        <w:ind w:left="426"/>
-      </w:pPr>
-      <w:r>
-        <w:t>Grado Medio: Mecanizado, Soldadura y Calderería, Instalaciones eléctricas﻿</w:t>
-      </w:r>
-    </w:p>
-    <w:p>
-      <w:pPr>
-        <w:pStyle w:val="Prrafodelista"/>
-        <w:ind w:left="426"/>
-      </w:pPr>
-      <w:r>
-        <w:t>Grado Superior: Mantenimiento electromecánico, Diseño en fabricación mecánica﻿</w:t>
-      </w:r>
-    </w:p>
-    <w:p>
-      <w:pPr>
-        <w:pStyle w:val="Prrafodelista"/>
-        <w:ind w:left="426"/>
-      </w:pPr>
-      <w:r>
-        <w:t>FP Básica: Servicios administrativos, Carpintería﻿</w:t>
-      </w:r>
-    </w:p>
-    <w:p>
-      <w:pPr>
-        <w:pStyle w:val="Prrafodelista"/>
-        <w:ind w:left="426"/>
-      </w:pPr>
-    </w:p>
-    <w:p>
-      <w:pPr>
-        <w:pStyle w:val="Prrafodelista"/>
-        <w:ind w:left="426"/>
-      </w:pPr>
-    </w:p>
-    <w:p>
-      <w:pPr>
-        <w:pStyle w:val="Prrafodelista"/>
-        <w:ind w:left="426"/>
-      </w:pPr>
-    </w:p>
-    <w:p>
-      <w:pPr>
-        <w:pStyle w:val="Prrafodelista"/>
-        <w:ind w:left="426"/>
-      </w:pPr>
-    </w:p>
-    <w:p>
-      <w:pPr>
-        <w:pStyle w:val="Prrafodelista"/>
-        <w:ind w:left="426"/>
-      </w:pPr>
-    </w:p>
-    <w:p>
-      <w:pPr>
-        <w:pStyle w:val="Prrafodelista"/>
-        <w:ind w:left="426"/>
-      </w:pPr>
-    </w:p>
-    <w:p>
-      <w:pPr>
-        <w:pStyle w:val="Prrafodelista"/>
-        <w:ind w:left="426"/>
-      </w:pPr>
-    </w:p>
-    <w:p>
-      <w:pPr>
-        <w:pStyle w:val="Prrafodelista"/>
-        <w:ind w:left="426"/>
-      </w:pPr>
-    </w:p>
-    <w:p>
-      <w:pPr>
-        <w:pStyle w:val="Prrafodelista"/>
-        <w:numPr>
-          <w:ilvl w:val="0"/>
-          <w:numId w:val="12"/>
-        </w:numPr>
-      </w:pPr>
-      <w:r>
-        <w:lastRenderedPageBreak/>
-        <w:t>IMFPB (</w:t>
-      </w:r>
-      <w:r>
-        <w:rPr>
-          <w:rStyle w:val="group-hoverlanguage-learningborder-foreground"/>
-        </w:rPr>
-        <w:t>Instituto de Formación Profesional de Nivel Medio y Básico)</w:t>
-      </w:r>
-    </w:p>
-    <w:p>
-      <w:pPr>
-        <w:pStyle w:val="Prrafodelista"/>
-        <w:ind w:left="426"/>
-      </w:pPr>
-    </w:p>
-    <w:p>
-      <w:pPr>
-        <w:pStyle w:val="Prrafodelista"/>
-        <w:numPr>
-          <w:ilvl w:val="0"/>
-          <w:numId w:val="30"/>
-        </w:numPr>
-      </w:pPr>
-      <w:r>
-        <w:t xml:space="preserve">IMFPB </w:t>
-      </w:r>
-      <w:proofErr w:type="spellStart"/>
-      <w:r>
-        <w:t>Bituritxa</w:t>
-      </w:r>
-      <w:proofErr w:type="spellEnd"/>
-      <w:r>
-        <w:t>-Barakaldo (Barakaldo)</w:t>
-      </w:r>
-    </w:p>
-    <w:p>
-      <w:pPr>
-        <w:pStyle w:val="Prrafodelista"/>
-        <w:ind w:left="426"/>
-      </w:pPr>
-    </w:p>
-    <w:p>
-      <w:pPr>
-        <w:pStyle w:val="Prrafodelista"/>
-        <w:ind w:left="426"/>
-      </w:pPr>
-      <w:r>
-        <w:t>FP Básica: Servicios comerciales﻿, Cocina y restauración﻿, Mantenimiento de viviendas fontanería-calor﻿, Mecanizado﻿, Panadería y pastelería﻿</w:t>
-      </w:r>
-    </w:p>
-    <w:p>
-      <w:pPr>
-        <w:pStyle w:val="Prrafodelista"/>
-        <w:ind w:left="426"/>
-      </w:pPr>
-    </w:p>
-    <w:p>
-      <w:pPr>
-        <w:pStyle w:val="Prrafodelista"/>
-        <w:numPr>
-          <w:ilvl w:val="0"/>
-          <w:numId w:val="30"/>
-        </w:numPr>
-      </w:pPr>
-      <w:r>
-        <w:t>IMFPB Basauri (Basauri)</w:t>
-      </w:r>
-    </w:p>
-    <w:p>
-      <w:pPr>
-        <w:pStyle w:val="Prrafodelista"/>
-        <w:ind w:left="426"/>
-      </w:pPr>
-    </w:p>
-    <w:p>
-      <w:pPr>
-        <w:pStyle w:val="Prrafodelista"/>
-        <w:ind w:left="426"/>
-      </w:pPr>
-      <w:r>
-        <w:t>FP Básica: Servicios administrativos﻿, Cocina y restauración﻿, Mantenimiento de viviendas fontanería-calor﻿, Mecanizado﻿</w:t>
-      </w:r>
-    </w:p>
-    <w:p>
-      <w:pPr>
-        <w:pStyle w:val="Prrafodelista"/>
-        <w:ind w:left="426"/>
-      </w:pPr>
-    </w:p>
-    <w:p>
-      <w:pPr>
-        <w:pStyle w:val="Prrafodelista"/>
-        <w:numPr>
-          <w:ilvl w:val="0"/>
-          <w:numId w:val="30"/>
-        </w:numPr>
-      </w:pPr>
-      <w:r>
-        <w:t>IMFPB Bermeo (Bermeo)</w:t>
-      </w:r>
-    </w:p>
-    <w:p>
-      <w:pPr>
-        <w:pStyle w:val="Prrafodelista"/>
-        <w:ind w:left="426"/>
-      </w:pPr>
-    </w:p>
-    <w:p>
-      <w:pPr>
-        <w:pStyle w:val="Prrafodelista"/>
-        <w:ind w:left="426"/>
-      </w:pPr>
-      <w:r>
-        <w:t>FP Básica: Cocina y restauración﻿, Mantenimiento de viviendas fontanería-calor﻿</w:t>
-      </w:r>
-    </w:p>
-    <w:p>
-      <w:pPr>
-        <w:pStyle w:val="Prrafodelista"/>
-        <w:ind w:left="426"/>
-      </w:pPr>
-    </w:p>
-    <w:p>
-      <w:pPr>
-        <w:pStyle w:val="Prrafodelista"/>
-        <w:numPr>
-          <w:ilvl w:val="0"/>
-          <w:numId w:val="30"/>
-        </w:numPr>
-      </w:pPr>
-      <w:r>
-        <w:t>IMFPB Durango (Durango)</w:t>
-      </w:r>
-    </w:p>
-    <w:p>
-      <w:pPr>
-        <w:pStyle w:val="Prrafodelista"/>
-        <w:ind w:left="426"/>
-      </w:pPr>
-    </w:p>
-    <w:p>
-      <w:pPr>
-        <w:pStyle w:val="Prrafodelista"/>
-        <w:ind w:left="426"/>
-      </w:pPr>
-      <w:r>
-        <w:t>FP Básica: Cocina y restauración﻿, Mantenimiento de viviendas fontanería-calor﻿</w:t>
-      </w:r>
-    </w:p>
-    <w:p>
-      <w:pPr>
-        <w:pStyle w:val="Prrafodelista"/>
-        <w:ind w:left="426"/>
-      </w:pPr>
-      <w:r>
-        <w:t>Grado Medio:  Mecanizado﻿, Soldadura y Calderería﻿</w:t>
-      </w:r>
-    </w:p>
-    <w:p>
-      <w:pPr>
-        <w:pStyle w:val="Prrafodelista"/>
-        <w:ind w:left="426"/>
-      </w:pPr>
-    </w:p>
-    <w:p>
-      <w:pPr>
-        <w:pStyle w:val="Prrafodelista"/>
-        <w:numPr>
-          <w:ilvl w:val="0"/>
-          <w:numId w:val="30"/>
-        </w:numPr>
-      </w:pPr>
-      <w:r>
-        <w:t>IMFPB Ermua-Mallabia (Mallabia)</w:t>
-      </w:r>
-    </w:p>
-    <w:p>
-      <w:pPr>
-        <w:pStyle w:val="Prrafodelista"/>
-        <w:ind w:left="426"/>
-      </w:pPr>
-    </w:p>
-    <w:p>
-      <w:pPr>
-        <w:pStyle w:val="Prrafodelista"/>
-        <w:ind w:left="426"/>
-      </w:pPr>
-      <w:r>
-        <w:t>FP Básica: Servicios administrativos﻿, Mecanizado﻿</w:t>
-      </w:r>
-    </w:p>
-    <w:p>
-      <w:pPr>
-        <w:pStyle w:val="Prrafodelista"/>
-        <w:ind w:left="426"/>
-      </w:pPr>
-    </w:p>
-    <w:p>
-      <w:pPr>
-        <w:pStyle w:val="Prrafodelista"/>
-        <w:numPr>
-          <w:ilvl w:val="0"/>
-          <w:numId w:val="30"/>
-        </w:numPr>
-      </w:pPr>
-      <w:r>
-        <w:t xml:space="preserve">IMFPB </w:t>
-      </w:r>
-      <w:proofErr w:type="spellStart"/>
-      <w:r>
-        <w:t>Eibar</w:t>
-      </w:r>
-      <w:proofErr w:type="spellEnd"/>
-      <w:r>
-        <w:t xml:space="preserve"> (</w:t>
-      </w:r>
-      <w:proofErr w:type="spellStart"/>
-      <w:r>
-        <w:t>Eibar</w:t>
-      </w:r>
-      <w:proofErr w:type="spellEnd"/>
-      <w:r>
-        <w:t>)</w:t>
-      </w:r>
-    </w:p>
-    <w:p>
-      <w:pPr>
-        <w:pStyle w:val="Prrafodelista"/>
-        <w:ind w:left="426"/>
-      </w:pPr>
-    </w:p>
-    <w:p>
-      <w:pPr>
-        <w:pStyle w:val="Prrafodelista"/>
-        <w:ind w:left="426"/>
-      </w:pPr>
-      <w:r>
-        <w:t>FP Básica:  Cocina y restauración﻿,  Mantenedor de viviendas fontanería-calor﻿, Servicios administrativos﻿,  Mecanizado﻿</w:t>
-      </w:r>
-    </w:p>
-    <w:p>
-      <w:pPr>
-        <w:pStyle w:val="Prrafodelista"/>
-        <w:ind w:left="426"/>
-      </w:pPr>
-    </w:p>
-    <w:p>
-      <w:pPr>
-        <w:pStyle w:val="Prrafodelista"/>
-        <w:numPr>
-          <w:ilvl w:val="0"/>
-          <w:numId w:val="30"/>
-        </w:numPr>
-      </w:pPr>
-      <w:r>
-        <w:t>IMFPB Mungia (Mungia)</w:t>
-      </w:r>
-    </w:p>
-    <w:p>
-      <w:pPr>
-        <w:pStyle w:val="Prrafodelista"/>
-        <w:ind w:left="426"/>
-      </w:pPr>
-    </w:p>
-    <w:p>
-      <w:pPr>
-        <w:pStyle w:val="Prrafodelista"/>
-        <w:ind w:left="426"/>
-      </w:pPr>
-      <w:r>
-        <w:t>FP Básica:  Cocina y restauración﻿, Servicios comerciales﻿</w:t>
-      </w:r>
-    </w:p>
-    <w:p>
-      <w:pPr>
-        <w:pStyle w:val="Prrafodelista"/>
-        <w:ind w:left="426"/>
-      </w:pPr>
-    </w:p>
-    <w:p>
-      <w:pPr>
-        <w:pStyle w:val="Prrafodelista"/>
-        <w:numPr>
-          <w:ilvl w:val="0"/>
-          <w:numId w:val="30"/>
-        </w:numPr>
-      </w:pPr>
-      <w:r>
-        <w:t>IMFPB Pasaia (Pasaia)</w:t>
-      </w:r>
-    </w:p>
-    <w:p>
-      <w:pPr>
-        <w:pStyle w:val="Prrafodelista"/>
-        <w:ind w:left="426"/>
-      </w:pPr>
-    </w:p>
-    <w:p>
-      <w:pPr>
-        <w:pStyle w:val="Prrafodelista"/>
-        <w:ind w:left="426"/>
-      </w:pPr>
-      <w:r>
-        <w:t>FP Básica:  Cocina y restauración﻿, Servicios administrativos﻿</w:t>
-      </w:r>
-    </w:p>
-    <w:p>
-      <w:pPr>
-        <w:pStyle w:val="Prrafodelista"/>
-        <w:ind w:left="426"/>
-      </w:pPr>
-    </w:p>
-    <w:p>
-      <w:pPr>
-        <w:pStyle w:val="Prrafodelista"/>
-        <w:numPr>
-          <w:ilvl w:val="0"/>
-          <w:numId w:val="30"/>
-        </w:numPr>
-      </w:pPr>
-      <w:r>
-        <w:t>IMFPB Sestao (Sestao)</w:t>
-      </w:r>
-    </w:p>
-    <w:p>
-      <w:pPr>
-        <w:pStyle w:val="Prrafodelista"/>
-        <w:ind w:left="426"/>
-      </w:pPr>
-    </w:p>
-    <w:p>
-      <w:pPr>
-        <w:pStyle w:val="Prrafodelista"/>
-        <w:ind w:left="426"/>
-      </w:pPr>
-      <w:r>
-        <w:t>FP Básica:  Cocina y restauración﻿,  Mecanizado﻿</w:t>
-      </w:r>
-    </w:p>
-    <w:p>
-      <w:pPr>
-        <w:pStyle w:val="Prrafodelista"/>
-        <w:ind w:left="426"/>
-      </w:pPr>
-    </w:p>
-    <w:p>
-      <w:pPr>
-        <w:pStyle w:val="Prrafodelista"/>
-        <w:numPr>
-          <w:ilvl w:val="0"/>
-          <w:numId w:val="30"/>
-        </w:numPr>
-      </w:pPr>
-      <w:r>
-        <w:t xml:space="preserve">IMFPB </w:t>
-      </w:r>
-      <w:proofErr w:type="spellStart"/>
-      <w:r>
-        <w:t>Urola</w:t>
-      </w:r>
-      <w:proofErr w:type="spellEnd"/>
-      <w:r>
-        <w:t xml:space="preserve"> </w:t>
-      </w:r>
-      <w:proofErr w:type="spellStart"/>
-      <w:r>
-        <w:t>Kosta</w:t>
-      </w:r>
-      <w:proofErr w:type="spellEnd"/>
-      <w:r>
-        <w:t xml:space="preserve"> (</w:t>
-      </w:r>
-      <w:proofErr w:type="spellStart"/>
-      <w:r>
-        <w:t>Zumaia</w:t>
-      </w:r>
-      <w:proofErr w:type="spellEnd"/>
-      <w:r>
-        <w:t>)</w:t>
-      </w:r>
-    </w:p>
-    <w:p>
-      <w:pPr>
-        <w:pStyle w:val="Prrafodelista"/>
-        <w:ind w:left="426"/>
-      </w:pPr>
-    </w:p>
-    <w:p>
-      <w:pPr>
-        <w:pStyle w:val="Prrafodelista"/>
-        <w:ind w:left="426"/>
-      </w:pPr>
-      <w:r>
-        <w:t>FP Básica: Servicios administrativos﻿</w:t>
-      </w:r>
-    </w:p>
-    <w:p>
-      <w:r>
-        <w:br w:type="page"/>
-      </w:r>
-    </w:p>
-    <w:p>
-      <w:r>
-        <w:lastRenderedPageBreak/>
         <w:t>Dispositivos móviles:</w:t>
       </w:r>
     </w:p>
@@ -3244,7 +99,7 @@
                     <pic:cNvPicPr/>
                   </pic:nvPicPr>
                   <pic:blipFill>
-                    <a:blip r:embed="rId7" cstate="print">
+                    <a:blip r:embed="rId5" cstate="print">
                       <a:extLst>
                         <a:ext uri="{28A0092B-C50C-407E-A947-70E740481C1C}">
                           <a14:useLocalDpi xmlns:a14="http://schemas.microsoft.com/office/drawing/2010/main" val="0"/>
@@ -3273,121 +128,6 @@
     </w:p>
     <w:p/>
     <w:p>
-      <w:r>
-        <w:t>Necesito:</w:t>
-      </w:r>
-    </w:p>
-    <w:p>
-      <w:pPr>
-        <w:pStyle w:val="whitespace-normal"/>
-        <w:numPr>
-          <w:ilvl w:val="0"/>
-          <w:numId w:val="32"/>
-        </w:numPr>
-      </w:pPr>
-      <w:r>
-        <w:t xml:space="preserve">¿Añadir los ciclos de FP Básica a </w:t>
-      </w:r>
-      <w:proofErr w:type="spellStart"/>
-      <w:r>
-        <w:rPr>
-          <w:rStyle w:val="CdigoHTML"/>
-        </w:rPr>
-        <w:t>asignacion.ts</w:t>
-      </w:r>
-      <w:proofErr w:type="spellEnd"/>
-      <w:r>
-        <w:t xml:space="preserve"> </w:t>
-      </w:r>
-      <w:r>
-        <w:rPr>
-          <w:rStyle w:val="Textoennegrita"/>
-        </w:rPr>
-        <w:t>solo para los centros que ya existen</w:t>
-      </w:r>
-      <w:r>
-        <w:t xml:space="preserve"> en </w:t>
-      </w:r>
-      <w:proofErr w:type="spellStart"/>
-      <w:r>
-        <w:rPr>
-          <w:rStyle w:val="CdigoHTML"/>
-        </w:rPr>
-        <w:t>institutos.ts</w:t>
-      </w:r>
-      <w:proofErr w:type="spellEnd"/>
-      <w:r>
-        <w:t>?</w:t>
-      </w:r>
-    </w:p>
-    <w:p>
-      <w:pPr>
-        <w:pStyle w:val="whitespace-normal"/>
-        <w:numPr>
-          <w:ilvl w:val="0"/>
-          <w:numId w:val="32"/>
-        </w:numPr>
-      </w:pPr>
-      <w:r>
-        <w:t xml:space="preserve">Añadir los centros faltantes a </w:t>
-      </w:r>
-      <w:proofErr w:type="spellStart"/>
-      <w:r>
-        <w:rPr>
-          <w:rStyle w:val="CdigoHTML"/>
-        </w:rPr>
-        <w:t>institutos.ts</w:t>
-      </w:r>
-      <w:proofErr w:type="spellEnd"/>
-      <w:r>
-        <w:t xml:space="preserve"> con información incompleta (sin direcciones, teléfonos, etc.).</w:t>
-      </w:r>
-    </w:p>
-    <w:p>
-      <w:pPr>
-        <w:pStyle w:val="whitespace-normal"/>
-        <w:numPr>
-          <w:ilvl w:val="0"/>
-          <w:numId w:val="32"/>
-        </w:numPr>
-      </w:pPr>
-      <w:r>
-        <w:t xml:space="preserve">Para los </w:t>
-      </w:r>
-      <w:r>
-        <w:rPr>
-          <w:rStyle w:val="Textoennegrita"/>
-        </w:rPr>
-        <w:t>IMFPB</w:t>
-      </w:r>
-      <w:r>
-        <w:t>, ¿tienes los códigos de centro (CCEN)? Sin ellos no puedo relacionarlos correctamente con el array de institutos.</w:t>
-      </w:r>
-    </w:p>
-    <w:p>
-      <w:pPr>
-        <w:pStyle w:val="whitespace-normal"/>
-        <w:numPr>
-          <w:ilvl w:val="0"/>
-          <w:numId w:val="32"/>
-        </w:numPr>
-      </w:pPr>
-      <w:r>
-        <w:t xml:space="preserve">Quiero que cree nuevos registros en </w:t>
-      </w:r>
-      <w:proofErr w:type="spellStart"/>
-      <w:r>
-        <w:rPr>
-          <w:rStyle w:val="CdigoHTML"/>
-        </w:rPr>
-        <w:t>asignacion.ts</w:t>
-      </w:r>
-      <w:proofErr w:type="spellEnd"/>
-      <w:r>
-        <w:t xml:space="preserve"> para los ciclos de FP no existentes y actualizar los existentes.</w:t>
-      </w:r>
-    </w:p>
-    <w:p>
       <w:pPr>
         <w:pStyle w:val="font-claude-response-body"/>
       </w:pPr>
@@ -4323,6 +1063,95 @@
     </w:lvl>
   </w:abstractNum>
   <w:abstractNum w:abstractNumId="7" w15:restartNumberingAfterBreak="0">
+    <w:nsid w:val="1F541606"/>
+    <w:multiLevelType w:val="hybridMultilevel"/>
+    <w:tmpl w:val="644A03AA"/>
+    <w:lvl w:ilvl="0" w:tplc="FFFFFFFF">
+      <w:start w:val="1"/>
+      <w:numFmt w:val="decimal"/>
+      <w:lvlText w:val="%1."/>
+      <w:lvlJc w:val="left"/>
+      <w:pPr>
+        <w:ind w:left="720" w:hanging="360"/>
+      </w:pPr>
+      <w:rPr>
+        <w:rFonts w:hint="default"/>
+      </w:rPr>
+    </w:lvl>
+    <w:lvl w:ilvl="1" w:tplc="FFFFFFFF" w:tentative="1">
+      <w:start w:val="1"/>
+      <w:numFmt w:val="lowerLetter"/>
+      <w:lvlText w:val="%2."/>
+      <w:lvlJc w:val="left"/>
+      <w:pPr>
+        <w:ind w:left="1440" w:hanging="360"/>
+      </w:pPr>
+    </w:lvl>
+    <w:lvl w:ilvl="2" w:tplc="FFFFFFFF" w:tentative="1">
+      <w:start w:val="1"/>
+      <w:numFmt w:val="lowerRoman"/>
+      <w:lvlText w:val="%3."/>
+      <w:lvlJc w:val="right"/>
+      <w:pPr>
+        <w:ind w:left="2160" w:hanging="180"/>
+      </w:pPr>
+    </w:lvl>
+    <w:lvl w:ilvl="3" w:tplc="FFFFFFFF" w:tentative="1">
+      <w:start w:val="1"/>
+      <w:numFmt w:val="decimal"/>
+      <w:lvlText w:val="%4."/>
+      <w:lvlJc w:val="left"/>
+      <w:pPr>
+        <w:ind w:left="2880" w:hanging="360"/>
+      </w:pPr>
+    </w:lvl>
+    <w:lvl w:ilvl="4" w:tplc="FFFFFFFF" w:tentative="1">
+      <w:start w:val="1"/>
+      <w:numFmt w:val="lowerLetter"/>
+      <w:lvlText w:val="%5."/>
+      <w:lvlJc w:val="left"/>
+      <w:pPr>
+        <w:ind w:left="3600" w:hanging="360"/>
+      </w:pPr>
+    </w:lvl>
+    <w:lvl w:ilvl="5" w:tplc="FFFFFFFF" w:tentative="1">
+      <w:start w:val="1"/>
+      <w:numFmt w:val="lowerRoman"/>
+      <w:lvlText w:val="%6."/>
+      <w:lvlJc w:val="right"/>
+      <w:pPr>
+        <w:ind w:left="4320" w:hanging="180"/>
+      </w:pPr>
+    </w:lvl>
+    <w:lvl w:ilvl="6" w:tplc="FFFFFFFF" w:tentative="1">
+      <w:start w:val="1"/>
+      <w:numFmt w:val="decimal"/>
+      <w:lvlText w:val="%7."/>
+      <w:lvlJc w:val="left"/>
+      <w:pPr>
+        <w:ind w:left="5040" w:hanging="360"/>
+      </w:pPr>
+    </w:lvl>
+    <w:lvl w:ilvl="7" w:tplc="FFFFFFFF" w:tentative="1">
+      <w:start w:val="1"/>
+      <w:numFmt w:val="lowerLetter"/>
+      <w:lvlText w:val="%8."/>
+      <w:lvlJc w:val="left"/>
+      <w:pPr>
+        <w:ind w:left="5760" w:hanging="360"/>
+      </w:pPr>
+    </w:lvl>
+    <w:lvl w:ilvl="8" w:tplc="FFFFFFFF" w:tentative="1">
+      <w:start w:val="1"/>
+      <w:numFmt w:val="lowerRoman"/>
+      <w:lvlText w:val="%9."/>
+      <w:lvlJc w:val="right"/>
+      <w:pPr>
+        <w:ind w:left="6480" w:hanging="180"/>
+      </w:pPr>
+    </w:lvl>
+  </w:abstractNum>
+  <w:abstractNum w:abstractNumId="8" w15:restartNumberingAfterBreak="0">
     <w:nsid w:val="20C844D9"/>
     <w:multiLevelType w:val="hybridMultilevel"/>
     <w:tmpl w:val="D606460C"/>
@@ -4414,7 +1243,7 @@
       </w:pPr>
     </w:lvl>
   </w:abstractNum>
-  <w:abstractNum w:abstractNumId="8" w15:restartNumberingAfterBreak="0">
+  <w:abstractNum w:abstractNumId="9" w15:restartNumberingAfterBreak="0">
     <w:nsid w:val="21EE5887"/>
     <w:multiLevelType w:val="hybridMultilevel"/>
     <w:tmpl w:val="50621D30"/>
@@ -4503,7 +1332,7 @@
       </w:pPr>
     </w:lvl>
   </w:abstractNum>
-  <w:abstractNum w:abstractNumId="9" w15:restartNumberingAfterBreak="0">
+  <w:abstractNum w:abstractNumId="10" w15:restartNumberingAfterBreak="0">
     <w:nsid w:val="22DC7E7E"/>
     <w:multiLevelType w:val="multilevel"/>
     <w:tmpl w:val="06705346"/>
@@ -4652,7 +1481,7 @@
       </w:rPr>
     </w:lvl>
   </w:abstractNum>
-  <w:abstractNum w:abstractNumId="10" w15:restartNumberingAfterBreak="0">
+  <w:abstractNum w:abstractNumId="11" w15:restartNumberingAfterBreak="0">
     <w:nsid w:val="24F16BAC"/>
     <w:multiLevelType w:val="hybridMultilevel"/>
     <w:tmpl w:val="FD08CF3E"/>
@@ -4738,7 +1567,7 @@
       </w:pPr>
     </w:lvl>
   </w:abstractNum>
-  <w:abstractNum w:abstractNumId="11" w15:restartNumberingAfterBreak="0">
+  <w:abstractNum w:abstractNumId="12" w15:restartNumberingAfterBreak="0">
     <w:nsid w:val="27552AA4"/>
     <w:multiLevelType w:val="hybridMultilevel"/>
     <w:tmpl w:val="DAEE74D0"/>
@@ -4827,7 +1656,7 @@
       </w:pPr>
     </w:lvl>
   </w:abstractNum>
-  <w:abstractNum w:abstractNumId="12" w15:restartNumberingAfterBreak="0">
+  <w:abstractNum w:abstractNumId="13" w15:restartNumberingAfterBreak="0">
     <w:nsid w:val="27E52FD9"/>
     <w:multiLevelType w:val="multilevel"/>
     <w:tmpl w:val="8DCC6DFA"/>
@@ -4976,7 +1805,7 @@
       </w:rPr>
     </w:lvl>
   </w:abstractNum>
-  <w:abstractNum w:abstractNumId="13" w15:restartNumberingAfterBreak="0">
+  <w:abstractNum w:abstractNumId="14" w15:restartNumberingAfterBreak="0">
     <w:nsid w:val="2931771C"/>
     <w:multiLevelType w:val="multilevel"/>
     <w:tmpl w:val="7B9228FC"/>
@@ -5125,7 +1954,7 @@
       </w:rPr>
     </w:lvl>
   </w:abstractNum>
-  <w:abstractNum w:abstractNumId="14" w15:restartNumberingAfterBreak="0">
+  <w:abstractNum w:abstractNumId="15" w15:restartNumberingAfterBreak="0">
     <w:nsid w:val="2C2F47EF"/>
     <w:multiLevelType w:val="hybridMultilevel"/>
     <w:tmpl w:val="40F8B61C"/>
@@ -5214,7 +2043,7 @@
       </w:pPr>
     </w:lvl>
   </w:abstractNum>
-  <w:abstractNum w:abstractNumId="15" w15:restartNumberingAfterBreak="0">
+  <w:abstractNum w:abstractNumId="16" w15:restartNumberingAfterBreak="0">
     <w:nsid w:val="319C7301"/>
     <w:multiLevelType w:val="hybridMultilevel"/>
     <w:tmpl w:val="62606AFC"/>
@@ -5306,7 +2135,7 @@
       </w:pPr>
     </w:lvl>
   </w:abstractNum>
-  <w:abstractNum w:abstractNumId="16" w15:restartNumberingAfterBreak="0">
+  <w:abstractNum w:abstractNumId="17" w15:restartNumberingAfterBreak="0">
     <w:nsid w:val="342233C0"/>
     <w:multiLevelType w:val="hybridMultilevel"/>
     <w:tmpl w:val="9E104A1A"/>
@@ -5396,7 +2225,7 @@
       </w:pPr>
     </w:lvl>
   </w:abstractNum>
-  <w:abstractNum w:abstractNumId="17" w15:restartNumberingAfterBreak="0">
+  <w:abstractNum w:abstractNumId="18" w15:restartNumberingAfterBreak="0">
     <w:nsid w:val="3B9748EB"/>
     <w:multiLevelType w:val="multilevel"/>
     <w:tmpl w:val="20C0B068"/>
@@ -5509,7 +2338,7 @@
       </w:pPr>
     </w:lvl>
   </w:abstractNum>
-  <w:abstractNum w:abstractNumId="18" w15:restartNumberingAfterBreak="0">
+  <w:abstractNum w:abstractNumId="19" w15:restartNumberingAfterBreak="0">
     <w:nsid w:val="3C2E7759"/>
     <w:multiLevelType w:val="hybridMultilevel"/>
     <w:tmpl w:val="1706BB88"/>
@@ -5598,7 +2427,7 @@
       </w:pPr>
     </w:lvl>
   </w:abstractNum>
-  <w:abstractNum w:abstractNumId="19" w15:restartNumberingAfterBreak="0">
+  <w:abstractNum w:abstractNumId="20" w15:restartNumberingAfterBreak="0">
     <w:nsid w:val="3C5716DA"/>
     <w:multiLevelType w:val="hybridMultilevel"/>
     <w:tmpl w:val="9E104A1A"/>
@@ -5688,7 +2517,7 @@
       </w:pPr>
     </w:lvl>
   </w:abstractNum>
-  <w:abstractNum w:abstractNumId="20" w15:restartNumberingAfterBreak="0">
+  <w:abstractNum w:abstractNumId="21" w15:restartNumberingAfterBreak="0">
     <w:nsid w:val="3CDD21F1"/>
     <w:multiLevelType w:val="multilevel"/>
     <w:tmpl w:val="BC907200"/>
@@ -5837,7 +2666,7 @@
       </w:rPr>
     </w:lvl>
   </w:abstractNum>
-  <w:abstractNum w:abstractNumId="21" w15:restartNumberingAfterBreak="0">
+  <w:abstractNum w:abstractNumId="22" w15:restartNumberingAfterBreak="0">
     <w:nsid w:val="3F1B2C1B"/>
     <w:multiLevelType w:val="multilevel"/>
     <w:tmpl w:val="688E6E36"/>
@@ -5986,7 +2815,7 @@
       </w:rPr>
     </w:lvl>
   </w:abstractNum>
-  <w:abstractNum w:abstractNumId="22" w15:restartNumberingAfterBreak="0">
+  <w:abstractNum w:abstractNumId="23" w15:restartNumberingAfterBreak="0">
     <w:nsid w:val="3FAF5240"/>
     <w:multiLevelType w:val="hybridMultilevel"/>
     <w:tmpl w:val="4442004C"/>
@@ -6076,7 +2905,7 @@
       </w:pPr>
     </w:lvl>
   </w:abstractNum>
-  <w:abstractNum w:abstractNumId="23" w15:restartNumberingAfterBreak="0">
+  <w:abstractNum w:abstractNumId="24" w15:restartNumberingAfterBreak="0">
     <w:nsid w:val="41010C75"/>
     <w:multiLevelType w:val="hybridMultilevel"/>
     <w:tmpl w:val="05029484"/>
@@ -6168,7 +2997,7 @@
       </w:pPr>
     </w:lvl>
   </w:abstractNum>
-  <w:abstractNum w:abstractNumId="24" w15:restartNumberingAfterBreak="0">
+  <w:abstractNum w:abstractNumId="25" w15:restartNumberingAfterBreak="0">
     <w:nsid w:val="4560333C"/>
     <w:multiLevelType w:val="hybridMultilevel"/>
     <w:tmpl w:val="883CDD74"/>
@@ -6257,7 +3086,7 @@
       </w:pPr>
     </w:lvl>
   </w:abstractNum>
-  <w:abstractNum w:abstractNumId="25" w15:restartNumberingAfterBreak="0">
+  <w:abstractNum w:abstractNumId="26" w15:restartNumberingAfterBreak="0">
     <w:nsid w:val="4D8072FB"/>
     <w:multiLevelType w:val="multilevel"/>
     <w:tmpl w:val="BD44834C"/>
@@ -6406,7 +3235,7 @@
       </w:rPr>
     </w:lvl>
   </w:abstractNum>
-  <w:abstractNum w:abstractNumId="26" w15:restartNumberingAfterBreak="0">
+  <w:abstractNum w:abstractNumId="27" w15:restartNumberingAfterBreak="0">
     <w:nsid w:val="52913DC0"/>
     <w:multiLevelType w:val="hybridMultilevel"/>
     <w:tmpl w:val="2A5C602E"/>
@@ -6495,7 +3324,7 @@
       </w:pPr>
     </w:lvl>
   </w:abstractNum>
-  <w:abstractNum w:abstractNumId="27" w15:restartNumberingAfterBreak="0">
+  <w:abstractNum w:abstractNumId="28" w15:restartNumberingAfterBreak="0">
     <w:nsid w:val="54E9470D"/>
     <w:multiLevelType w:val="hybridMultilevel"/>
     <w:tmpl w:val="9634B9EE"/>
@@ -6584,7 +3413,7 @@
       </w:pPr>
     </w:lvl>
   </w:abstractNum>
-  <w:abstractNum w:abstractNumId="28" w15:restartNumberingAfterBreak="0">
+  <w:abstractNum w:abstractNumId="29" w15:restartNumberingAfterBreak="0">
     <w:nsid w:val="62CC04AF"/>
     <w:multiLevelType w:val="multilevel"/>
     <w:tmpl w:val="DD6AEF64"/>
@@ -6733,7 +3562,7 @@
       </w:rPr>
     </w:lvl>
   </w:abstractNum>
-  <w:abstractNum w:abstractNumId="29" w15:restartNumberingAfterBreak="0">
+  <w:abstractNum w:abstractNumId="30" w15:restartNumberingAfterBreak="0">
     <w:nsid w:val="63101C72"/>
     <w:multiLevelType w:val="multilevel"/>
     <w:tmpl w:val="E92A9FB0"/>
@@ -6882,7 +3711,7 @@
       </w:rPr>
     </w:lvl>
   </w:abstractNum>
-  <w:abstractNum w:abstractNumId="30" w15:restartNumberingAfterBreak="0">
+  <w:abstractNum w:abstractNumId="31" w15:restartNumberingAfterBreak="0">
     <w:nsid w:val="673C3B8B"/>
     <w:multiLevelType w:val="multilevel"/>
     <w:tmpl w:val="279E5D34"/>
@@ -6969,7 +3798,7 @@
       </w:pPr>
     </w:lvl>
   </w:abstractNum>
-  <w:abstractNum w:abstractNumId="31" w15:restartNumberingAfterBreak="0">
+  <w:abstractNum w:abstractNumId="32" w15:restartNumberingAfterBreak="0">
     <w:nsid w:val="6D4D6F1A"/>
     <w:multiLevelType w:val="multilevel"/>
     <w:tmpl w:val="FE5CAE74"/>
@@ -7118,7 +3947,7 @@
       </w:rPr>
     </w:lvl>
   </w:abstractNum>
-  <w:abstractNum w:abstractNumId="32" w15:restartNumberingAfterBreak="0">
+  <w:abstractNum w:abstractNumId="33" w15:restartNumberingAfterBreak="0">
     <w:nsid w:val="6F154107"/>
     <w:multiLevelType w:val="multilevel"/>
     <w:tmpl w:val="CB4CB296"/>
@@ -7267,7 +4096,7 @@
       </w:rPr>
     </w:lvl>
   </w:abstractNum>
-  <w:abstractNum w:abstractNumId="33" w15:restartNumberingAfterBreak="0">
+  <w:abstractNum w:abstractNumId="34" w15:restartNumberingAfterBreak="0">
     <w:nsid w:val="73170EAF"/>
     <w:multiLevelType w:val="hybridMultilevel"/>
     <w:tmpl w:val="08D4EA52"/>
@@ -7356,7 +4185,7 @@
       </w:pPr>
     </w:lvl>
   </w:abstractNum>
-  <w:abstractNum w:abstractNumId="34" w15:restartNumberingAfterBreak="0">
+  <w:abstractNum w:abstractNumId="35" w15:restartNumberingAfterBreak="0">
     <w:nsid w:val="731713D8"/>
     <w:multiLevelType w:val="hybridMultilevel"/>
     <w:tmpl w:val="6010E2C2"/>
@@ -7448,7 +4277,7 @@
       </w:pPr>
     </w:lvl>
   </w:abstractNum>
-  <w:abstractNum w:abstractNumId="35" w15:restartNumberingAfterBreak="0">
+  <w:abstractNum w:abstractNumId="36" w15:restartNumberingAfterBreak="0">
     <w:nsid w:val="7441404F"/>
     <w:multiLevelType w:val="hybridMultilevel"/>
     <w:tmpl w:val="B5E83A0A"/>
@@ -7538,76 +4367,76 @@
     </w:lvl>
   </w:abstractNum>
   <w:num w:numId="1" w16cid:durableId="251355247">
-    <w:abstractNumId w:val="27"/>
+    <w:abstractNumId w:val="28"/>
   </w:num>
   <w:num w:numId="2" w16cid:durableId="324819304">
+    <w:abstractNumId w:val="24"/>
+  </w:num>
+  <w:num w:numId="3" w16cid:durableId="1237976264">
+    <w:abstractNumId w:val="11"/>
+  </w:num>
+  <w:num w:numId="4" w16cid:durableId="486820902">
     <w:abstractNumId w:val="23"/>
   </w:num>
-  <w:num w:numId="3" w16cid:durableId="1237976264">
-    <w:abstractNumId w:val="10"/>
-  </w:num>
-  <w:num w:numId="4" w16cid:durableId="486820902">
-    <w:abstractNumId w:val="22"/>
-  </w:num>
   <w:num w:numId="5" w16cid:durableId="89815900">
-    <w:abstractNumId w:val="16"/>
+    <w:abstractNumId w:val="17"/>
   </w:num>
   <w:num w:numId="6" w16cid:durableId="1346976213">
-    <w:abstractNumId w:val="19"/>
+    <w:abstractNumId w:val="20"/>
   </w:num>
   <w:num w:numId="7" w16cid:durableId="2051765182">
-    <w:abstractNumId w:val="34"/>
+    <w:abstractNumId w:val="35"/>
   </w:num>
   <w:num w:numId="8" w16cid:durableId="260770438">
-    <w:abstractNumId w:val="30"/>
+    <w:abstractNumId w:val="31"/>
   </w:num>
   <w:num w:numId="9" w16cid:durableId="1522165490">
     <w:abstractNumId w:val="6"/>
   </w:num>
   <w:num w:numId="10" w16cid:durableId="511457303">
+    <w:abstractNumId w:val="27"/>
+  </w:num>
+  <w:num w:numId="11" w16cid:durableId="1476095591">
+    <w:abstractNumId w:val="15"/>
+  </w:num>
+  <w:num w:numId="12" w16cid:durableId="640159479">
+    <w:abstractNumId w:val="19"/>
+  </w:num>
+  <w:num w:numId="13" w16cid:durableId="637492478">
+    <w:abstractNumId w:val="10"/>
+  </w:num>
+  <w:num w:numId="14" w16cid:durableId="777219487">
     <w:abstractNumId w:val="26"/>
   </w:num>
-  <w:num w:numId="11" w16cid:durableId="1476095591">
-    <w:abstractNumId w:val="14"/>
-  </w:num>
-  <w:num w:numId="12" w16cid:durableId="640159479">
-    <w:abstractNumId w:val="18"/>
-  </w:num>
-  <w:num w:numId="13" w16cid:durableId="637492478">
-    <w:abstractNumId w:val="9"/>
-  </w:num>
-  <w:num w:numId="14" w16cid:durableId="777219487">
-    <w:abstractNumId w:val="25"/>
-  </w:num>
   <w:num w:numId="15" w16cid:durableId="1145120896">
-    <w:abstractNumId w:val="21"/>
+    <w:abstractNumId w:val="22"/>
   </w:num>
   <w:num w:numId="16" w16cid:durableId="47805649">
-    <w:abstractNumId w:val="12"/>
+    <w:abstractNumId w:val="13"/>
   </w:num>
   <w:num w:numId="17" w16cid:durableId="1388532782">
-    <w:abstractNumId w:val="29"/>
+    <w:abstractNumId w:val="30"/>
   </w:num>
   <w:num w:numId="18" w16cid:durableId="641233165">
     <w:abstractNumId w:val="1"/>
   </w:num>
   <w:num w:numId="19" w16cid:durableId="1336567893">
-    <w:abstractNumId w:val="20"/>
+    <w:abstractNumId w:val="21"/>
   </w:num>
   <w:num w:numId="20" w16cid:durableId="1371371237">
+    <w:abstractNumId w:val="33"/>
+  </w:num>
+  <w:num w:numId="21" w16cid:durableId="361982424">
     <w:abstractNumId w:val="32"/>
   </w:num>
-  <w:num w:numId="21" w16cid:durableId="361982424">
-    <w:abstractNumId w:val="31"/>
-  </w:num>
   <w:num w:numId="22" w16cid:durableId="1686470445">
-    <w:abstractNumId w:val="28"/>
+    <w:abstractNumId w:val="29"/>
   </w:num>
   <w:num w:numId="23" w16cid:durableId="828059933">
     <w:abstractNumId w:val="3"/>
   </w:num>
   <w:num w:numId="24" w16cid:durableId="1379210271">
-    <w:abstractNumId w:val="13"/>
+    <w:abstractNumId w:val="14"/>
   </w:num>
   <w:num w:numId="25" w16cid:durableId="388844769">
     <w:abstractNumId w:val="4"/>
@@ -7616,34 +4445,37 @@
     <w:abstractNumId w:val="0"/>
   </w:num>
   <w:num w:numId="27" w16cid:durableId="969893540">
-    <w:abstractNumId w:val="33"/>
+    <w:abstractNumId w:val="34"/>
   </w:num>
   <w:num w:numId="28" w16cid:durableId="2106220537">
-    <w:abstractNumId w:val="15"/>
+    <w:abstractNumId w:val="16"/>
   </w:num>
   <w:num w:numId="29" w16cid:durableId="1153719949">
-    <w:abstractNumId w:val="35"/>
+    <w:abstractNumId w:val="36"/>
   </w:num>
   <w:num w:numId="30" w16cid:durableId="1971783372">
-    <w:abstractNumId w:val="8"/>
+    <w:abstractNumId w:val="9"/>
   </w:num>
   <w:num w:numId="31" w16cid:durableId="1201630537">
-    <w:abstractNumId w:val="24"/>
+    <w:abstractNumId w:val="25"/>
   </w:num>
   <w:num w:numId="32" w16cid:durableId="590940371">
-    <w:abstractNumId w:val="17"/>
+    <w:abstractNumId w:val="18"/>
   </w:num>
   <w:num w:numId="33" w16cid:durableId="837647531">
-    <w:abstractNumId w:val="11"/>
+    <w:abstractNumId w:val="12"/>
   </w:num>
   <w:num w:numId="34" w16cid:durableId="1599557046">
     <w:abstractNumId w:val="5"/>
   </w:num>
   <w:num w:numId="35" w16cid:durableId="1832022297">
-    <w:abstractNumId w:val="7"/>
+    <w:abstractNumId w:val="8"/>
   </w:num>
   <w:num w:numId="36" w16cid:durableId="391268223">
     <w:abstractNumId w:val="2"/>
+  </w:num>
+  <w:num w:numId="37" w16cid:durableId="1934968282">
+    <w:abstractNumId w:val="7"/>
   </w:num>
 </w:numbering>
 </file>
@@ -8345,6 +5177,29 @@
     <w:basedOn w:val="Fuentedeprrafopredeter"/>
     <w:rsid w:val="005B6563"/>
   </w:style>
+  <w:style w:type="character" w:styleId="Hipervnculo">
+    <w:name w:val="Hyperlink"/>
+    <w:basedOn w:val="Fuentedeprrafopredeter"/>
+    <w:uiPriority w:val="99"/>
+    <w:unhideWhenUsed/>
+    <w:rsid w:val="005E0F43"/>
+    <w:rPr>
+      <w:color w:val="0563C1" w:themeColor="hyperlink"/>
+      <w:u w:val="single"/>
+    </w:rPr>
+  </w:style>
+  <w:style w:type="character" w:styleId="Mencinsinresolver">
+    <w:name w:val="Unresolved Mention"/>
+    <w:basedOn w:val="Fuentedeprrafopredeter"/>
+    <w:uiPriority w:val="99"/>
+    <w:semiHidden/>
+    <w:unhideWhenUsed/>
+    <w:rsid w:val="005E0F43"/>
+    <w:rPr>
+      <w:color w:val="605E5C"/>
+      <w:shd w:val="clear" w:color="auto" w:fill="E1DFDD"/>
+    </w:rPr>
+  </w:style>
 </w:styles>
 </file>
 

</xml_diff>